<commit_message>
Added gmail, minor updates
</commit_message>
<xml_diff>
--- a/src/img/Resume.docx
+++ b/src/img/Resume.docx
@@ -1,6 +1,6 @@
 
 <file path=word/document.xml><?xml version="1.0" encoding="utf-8"?>
-<w:document xmlns:wpc="http://schemas.microsoft.com/office/word/2010/wordprocessingCanvas" xmlns:cx="http://schemas.microsoft.com/office/drawing/2014/chartex" xmlns:cx1="http://schemas.microsoft.com/office/drawing/2015/9/8/chartex" xmlns:cx2="http://schemas.microsoft.com/office/drawing/2015/10/21/chartex" xmlns:cx3="http://schemas.microsoft.com/office/drawing/2016/5/9/chartex" xmlns:cx4="http://schemas.microsoft.com/office/drawing/2016/5/10/chartex" xmlns:cx5="http://schemas.microsoft.com/office/drawing/2016/5/11/chartex" xmlns:cx6="http://schemas.microsoft.com/office/drawing/2016/5/12/chartex" xmlns:cx7="http://schemas.microsoft.com/office/drawing/2016/5/13/chartex" xmlns:cx8="http://schemas.microsoft.com/office/drawing/2016/5/14/chartex" xmlns:mc="http://schemas.openxmlformats.org/markup-compatibility/2006" xmlns:aink="http://schemas.microsoft.com/office/drawing/2016/ink" xmlns:am3d="http://schemas.microsoft.com/office/drawing/2017/model3d" xmlns:o="urn:schemas-microsoft-com:office:office" xmlns:r="http://schemas.openxmlformats.org/officeDocument/2006/relationships" xmlns:m="http://schemas.openxmlformats.org/officeDocument/2006/math" xmlns:v="urn:schemas-microsoft-com:vml" xmlns:wp14="http://schemas.microsoft.com/office/word/2010/wordprocessingDrawing" xmlns:wp="http://schemas.openxmlformats.org/drawingml/2006/wordprocessingDrawing" xmlns:w10="urn:schemas-microsoft-com:office:word" xmlns:w="http://schemas.openxmlformats.org/wordprocessingml/2006/main" xmlns:w14="http://schemas.microsoft.com/office/word/2010/wordml" xmlns:w15="http://schemas.microsoft.com/office/word/2012/wordml" xmlns:w16cid="http://schemas.microsoft.com/office/word/2016/wordml/cid" xmlns:w16se="http://schemas.microsoft.com/office/word/2015/wordml/symex" xmlns:wpg="http://schemas.microsoft.com/office/word/2010/wordprocessingGroup" xmlns:wpi="http://schemas.microsoft.com/office/word/2010/wordprocessingInk" xmlns:wne="http://schemas.microsoft.com/office/word/2006/wordml" xmlns:wps="http://schemas.microsoft.com/office/word/2010/wordprocessingShape" mc:Ignorable="w14 w15 w16se w16cid wp14">
+<w:document xmlns:wpc="http://schemas.microsoft.com/office/word/2010/wordprocessingCanvas" xmlns:cx="http://schemas.microsoft.com/office/drawing/2014/chartex" xmlns:cx1="http://schemas.microsoft.com/office/drawing/2015/9/8/chartex" xmlns:cx2="http://schemas.microsoft.com/office/drawing/2015/10/21/chartex" xmlns:cx3="http://schemas.microsoft.com/office/drawing/2016/5/9/chartex" xmlns:cx4="http://schemas.microsoft.com/office/drawing/2016/5/10/chartex" xmlns:cx5="http://schemas.microsoft.com/office/drawing/2016/5/11/chartex" xmlns:cx6="http://schemas.microsoft.com/office/drawing/2016/5/12/chartex" xmlns:cx7="http://schemas.microsoft.com/office/drawing/2016/5/13/chartex" xmlns:cx8="http://schemas.microsoft.com/office/drawing/2016/5/14/chartex" xmlns:mc="http://schemas.openxmlformats.org/markup-compatibility/2006" xmlns:aink="http://schemas.microsoft.com/office/drawing/2016/ink" xmlns:am3d="http://schemas.microsoft.com/office/drawing/2017/model3d" xmlns:o="urn:schemas-microsoft-com:office:office" xmlns:r="http://schemas.openxmlformats.org/officeDocument/2006/relationships" xmlns:m="http://schemas.openxmlformats.org/officeDocument/2006/math" xmlns:v="urn:schemas-microsoft-com:vml" xmlns:wp14="http://schemas.microsoft.com/office/word/2010/wordprocessingDrawing" xmlns:wp="http://schemas.openxmlformats.org/drawingml/2006/wordprocessingDrawing" xmlns:w10="urn:schemas-microsoft-com:office:word" xmlns:w="http://schemas.openxmlformats.org/wordprocessingml/2006/main" xmlns:w14="http://schemas.microsoft.com/office/word/2010/wordml" xmlns:w15="http://schemas.microsoft.com/office/word/2012/wordml" xmlns:w16cex="http://schemas.microsoft.com/office/word/2018/wordml/cex" xmlns:w16cid="http://schemas.microsoft.com/office/word/2016/wordml/cid" xmlns:w16="http://schemas.microsoft.com/office/word/2018/wordml" xmlns:w16sdtdh="http://schemas.microsoft.com/office/word/2020/wordml/sdtdatahash" xmlns:w16se="http://schemas.microsoft.com/office/word/2015/wordml/symex" xmlns:wpg="http://schemas.microsoft.com/office/word/2010/wordprocessingGroup" xmlns:wpi="http://schemas.microsoft.com/office/word/2010/wordprocessingInk" xmlns:wne="http://schemas.microsoft.com/office/word/2006/wordml" xmlns:wps="http://schemas.microsoft.com/office/word/2010/wordprocessingShape" mc:Ignorable="w14 w15 w16se w16cid w16 w16cex w16sdtdh wp14">
   <w:background w:color="FFFFFF"/>
   <w:body>
     <w:p>
@@ -308,51 +308,6 @@
         <w:tabs>
           <w:tab w:val="right" w:pos="10800"/>
         </w:tabs>
-        <w:spacing w:before="60" w:line="264" w:lineRule="auto"/>
-        <w:rPr>
-          <w:rFonts w:ascii="Garamond" w:eastAsia="Garamond" w:hAnsi="Garamond" w:cs="Garamond"/>
-          <w:sz w:val="22"/>
-          <w:szCs w:val="22"/>
-        </w:rPr>
-      </w:pPr>
-      <w:r>
-        <w:rPr>
-          <w:rFonts w:ascii="Garamond" w:eastAsia="Garamond" w:hAnsi="Garamond" w:cs="Garamond"/>
-          <w:sz w:val="22"/>
-          <w:szCs w:val="22"/>
-        </w:rPr>
-        <w:t xml:space="preserve">Overall </w:t>
-      </w:r>
-      <w:r>
-        <w:rPr>
-          <w:rFonts w:ascii="Garamond" w:eastAsia="Garamond" w:hAnsi="Garamond" w:cs="Garamond"/>
-          <w:sz w:val="22"/>
-          <w:szCs w:val="22"/>
-        </w:rPr>
-        <w:t>1</w:t>
-      </w:r>
-      <w:r>
-        <w:rPr>
-          <w:rFonts w:ascii="Garamond" w:eastAsia="Garamond" w:hAnsi="Garamond" w:cs="Garamond"/>
-          <w:sz w:val="22"/>
-          <w:szCs w:val="22"/>
-        </w:rPr>
-        <w:t>.6</w:t>
-      </w:r>
-      <w:r>
-        <w:rPr>
-          <w:rFonts w:ascii="Garamond" w:eastAsia="Garamond" w:hAnsi="Garamond" w:cs="Garamond"/>
-          <w:sz w:val="22"/>
-          <w:szCs w:val="22"/>
-        </w:rPr>
-        <w:t xml:space="preserve"> years of industry experience on Automation Testing.</w:t>
-      </w:r>
-    </w:p>
-    <w:p>
-      <w:pPr>
-        <w:tabs>
-          <w:tab w:val="right" w:pos="10800"/>
-        </w:tabs>
         <w:spacing w:before="60" w:line="288" w:lineRule="auto"/>
         <w:rPr>
           <w:rFonts w:ascii="Garamond" w:eastAsia="Garamond" w:hAnsi="Garamond" w:cs="Garamond"/>
@@ -375,7 +330,16 @@
           <w:szCs w:val="22"/>
           <w:u w:val="single"/>
         </w:rPr>
-        <w:t>Key Accomplishments:</w:t>
+        <w:t>Summary</w:t>
+      </w:r>
+      <w:r>
+        <w:rPr>
+          <w:rFonts w:ascii="Garamond" w:eastAsia="Garamond" w:hAnsi="Garamond" w:cs="Garamond"/>
+          <w:sz w:val="22"/>
+          <w:szCs w:val="22"/>
+          <w:u w:val="single"/>
+        </w:rPr>
+        <w:t>:</w:t>
       </w:r>
       <w:r>
         <w:rPr>
@@ -403,39 +367,23 @@
           <w:sz w:val="22"/>
           <w:szCs w:val="22"/>
         </w:rPr>
-        <w:t xml:space="preserve">Significantly increased student </w:t>
-      </w:r>
-      <w:r>
-        <w:rPr>
-          <w:rFonts w:ascii="Garamond" w:eastAsia="Garamond" w:hAnsi="Garamond" w:cs="Garamond"/>
-          <w:sz w:val="22"/>
-          <w:szCs w:val="22"/>
-        </w:rPr>
-        <w:t>enrolment</w:t>
-      </w:r>
-      <w:r>
-        <w:rPr>
-          <w:rFonts w:ascii="Garamond" w:eastAsia="Garamond" w:hAnsi="Garamond" w:cs="Garamond"/>
-          <w:sz w:val="22"/>
-          <w:szCs w:val="22"/>
-        </w:rPr>
-        <w:t xml:space="preserve"> year-over-year and doubled university international student </w:t>
-      </w:r>
-      <w:r>
-        <w:rPr>
-          <w:rFonts w:ascii="Garamond" w:eastAsia="Garamond" w:hAnsi="Garamond" w:cs="Garamond"/>
-          <w:sz w:val="22"/>
-          <w:szCs w:val="22"/>
-        </w:rPr>
-        <w:t>enrolment</w:t>
-      </w:r>
-      <w:r>
-        <w:rPr>
-          <w:rFonts w:ascii="Garamond" w:eastAsia="Garamond" w:hAnsi="Garamond" w:cs="Garamond"/>
-          <w:sz w:val="22"/>
-          <w:szCs w:val="22"/>
-        </w:rPr>
-        <w:t xml:space="preserve"> in under 3 years. </w:t>
+        <w:t>2</w:t>
+      </w:r>
+      <w:r>
+        <w:rPr>
+          <w:rFonts w:ascii="Garamond" w:eastAsia="Garamond" w:hAnsi="Garamond" w:cs="Garamond"/>
+          <w:sz w:val="22"/>
+          <w:szCs w:val="22"/>
+        </w:rPr>
+        <w:t xml:space="preserve"> years of industry experience </w:t>
+      </w:r>
+      <w:r>
+        <w:rPr>
+          <w:rFonts w:ascii="Garamond" w:eastAsia="Garamond" w:hAnsi="Garamond" w:cs="Garamond"/>
+          <w:sz w:val="22"/>
+          <w:szCs w:val="22"/>
+        </w:rPr>
+        <w:t>in the area of Software Testing (Manual and Automation) with clear understanding of requirement analysis, test planning, test design, test execution, defect tracking and test report generation</w:t>
       </w:r>
     </w:p>
     <w:p>
@@ -455,25 +403,182 @@
           <w:sz w:val="22"/>
           <w:szCs w:val="22"/>
         </w:rPr>
-        <w:t xml:space="preserve">Led university to receive </w:t>
-      </w:r>
-      <w:r>
-        <w:rPr>
-          <w:rFonts w:ascii="Garamond" w:eastAsia="Garamond" w:hAnsi="Garamond" w:cs="Garamond"/>
-          <w:b/>
-          <w:i/>
-          <w:sz w:val="22"/>
-          <w:szCs w:val="22"/>
-        </w:rPr>
-        <w:t>#1 ranking</w:t>
-      </w:r>
-      <w:r>
-        <w:rPr>
-          <w:rFonts w:ascii="Garamond" w:eastAsia="Garamond" w:hAnsi="Garamond" w:cs="Garamond"/>
-          <w:sz w:val="22"/>
-          <w:szCs w:val="22"/>
-        </w:rPr>
-        <w:t xml:space="preserve"> in student ...</w:t>
+        <w:t>Proficient in Automating Web Applications using Selenium and Windows Applications using QTP/UFT</w:t>
+      </w:r>
+    </w:p>
+    <w:p>
+      <w:pPr>
+        <w:widowControl w:val="0"/>
+        <w:numPr>
+          <w:ilvl w:val="1"/>
+          <w:numId w:val="5"/>
+        </w:numPr>
+        <w:rPr>
+          <w:rFonts w:ascii="Garamond" w:eastAsia="Garamond" w:hAnsi="Garamond" w:cs="Garamond"/>
+        </w:rPr>
+      </w:pPr>
+      <w:r>
+        <w:rPr>
+          <w:rFonts w:ascii="Garamond" w:eastAsia="Garamond" w:hAnsi="Garamond" w:cs="Garamond"/>
+        </w:rPr>
+        <w:t>Good knowledge in Java, Python and SQL queries</w:t>
+      </w:r>
+    </w:p>
+    <w:p>
+      <w:pPr>
+        <w:widowControl w:val="0"/>
+        <w:numPr>
+          <w:ilvl w:val="1"/>
+          <w:numId w:val="5"/>
+        </w:numPr>
+        <w:rPr>
+          <w:rFonts w:ascii="Garamond" w:eastAsia="Garamond" w:hAnsi="Garamond" w:cs="Garamond"/>
+        </w:rPr>
+      </w:pPr>
+      <w:r>
+        <w:rPr>
+          <w:rFonts w:ascii="Garamond" w:eastAsia="Garamond" w:hAnsi="Garamond" w:cs="Garamond"/>
+        </w:rPr>
+        <w:t>Hands on experience on API testing using Postman and API Automation using REST Assured.</w:t>
+      </w:r>
+    </w:p>
+    <w:p>
+      <w:pPr>
+        <w:widowControl w:val="0"/>
+        <w:numPr>
+          <w:ilvl w:val="1"/>
+          <w:numId w:val="5"/>
+        </w:numPr>
+        <w:rPr>
+          <w:rFonts w:ascii="Garamond" w:eastAsia="Garamond" w:hAnsi="Garamond" w:cs="Garamond"/>
+        </w:rPr>
+      </w:pPr>
+      <w:r>
+        <w:rPr>
+          <w:rFonts w:ascii="Garamond" w:eastAsia="Garamond" w:hAnsi="Garamond" w:cs="Garamond"/>
+        </w:rPr>
+        <w:t>Experienced in writing test cases for Web and Windows application testing and executing them</w:t>
+      </w:r>
+    </w:p>
+    <w:p>
+      <w:pPr>
+        <w:widowControl w:val="0"/>
+        <w:numPr>
+          <w:ilvl w:val="1"/>
+          <w:numId w:val="5"/>
+        </w:numPr>
+        <w:rPr>
+          <w:rFonts w:ascii="Garamond" w:eastAsia="Garamond" w:hAnsi="Garamond" w:cs="Garamond"/>
+        </w:rPr>
+      </w:pPr>
+      <w:r>
+        <w:rPr>
+          <w:rFonts w:ascii="Garamond" w:eastAsia="Garamond" w:hAnsi="Garamond" w:cs="Garamond"/>
+        </w:rPr>
+        <w:t xml:space="preserve">Hands on experience on </w:t>
+      </w:r>
+      <w:r>
+        <w:rPr>
+          <w:rFonts w:ascii="Garamond" w:eastAsia="Garamond" w:hAnsi="Garamond" w:cs="Garamond"/>
+        </w:rPr>
+        <w:t>Accessibility Testing using WCAG 2.0 guidelines</w:t>
+      </w:r>
+    </w:p>
+    <w:p>
+      <w:pPr>
+        <w:widowControl w:val="0"/>
+        <w:numPr>
+          <w:ilvl w:val="1"/>
+          <w:numId w:val="5"/>
+        </w:numPr>
+        <w:rPr>
+          <w:rFonts w:ascii="Garamond" w:eastAsia="Garamond" w:hAnsi="Garamond" w:cs="Garamond"/>
+        </w:rPr>
+      </w:pPr>
+      <w:r>
+        <w:rPr>
+          <w:rFonts w:ascii="Garamond" w:eastAsia="Garamond" w:hAnsi="Garamond" w:cs="Garamond"/>
+        </w:rPr>
+        <w:t>Experienced in giving demo to Clients</w:t>
+      </w:r>
+    </w:p>
+    <w:p>
+      <w:pPr>
+        <w:widowControl w:val="0"/>
+        <w:numPr>
+          <w:ilvl w:val="1"/>
+          <w:numId w:val="5"/>
+        </w:numPr>
+        <w:rPr>
+          <w:rFonts w:ascii="Garamond" w:eastAsia="Garamond" w:hAnsi="Garamond" w:cs="Garamond"/>
+        </w:rPr>
+      </w:pPr>
+      <w:r>
+        <w:rPr>
+          <w:rFonts w:ascii="Garamond" w:eastAsia="Garamond" w:hAnsi="Garamond" w:cs="Garamond"/>
+        </w:rPr>
+        <w:t>Participated in Defect Triages</w:t>
+      </w:r>
+    </w:p>
+    <w:p>
+      <w:pPr>
+        <w:widowControl w:val="0"/>
+        <w:numPr>
+          <w:ilvl w:val="1"/>
+          <w:numId w:val="5"/>
+        </w:numPr>
+        <w:rPr>
+          <w:rFonts w:ascii="Garamond" w:eastAsia="Garamond" w:hAnsi="Garamond" w:cs="Garamond"/>
+        </w:rPr>
+      </w:pPr>
+      <w:r>
+        <w:rPr>
+          <w:rFonts w:ascii="Garamond" w:eastAsia="Garamond" w:hAnsi="Garamond" w:cs="Garamond"/>
+        </w:rPr>
+        <w:t>Hands-on experience on Single Page Web Application development using React JS, Styled-components and Firebase</w:t>
+      </w:r>
+    </w:p>
+    <w:p>
+      <w:pPr>
+        <w:widowControl w:val="0"/>
+        <w:rPr>
+          <w:rFonts w:ascii="Garamond" w:eastAsia="Garamond" w:hAnsi="Garamond" w:cs="Garamond"/>
+        </w:rPr>
+      </w:pPr>
+    </w:p>
+    <w:p>
+      <w:pPr>
+        <w:pBdr>
+          <w:bottom w:val="single" w:sz="4" w:space="1" w:color="000000"/>
+        </w:pBdr>
+        <w:rPr>
+          <w:rFonts w:ascii="Garamond" w:eastAsia="Garamond" w:hAnsi="Garamond" w:cs="Garamond"/>
+          <w:b/>
+          <w:sz w:val="22"/>
+          <w:szCs w:val="22"/>
+        </w:rPr>
+      </w:pPr>
+    </w:p>
+    <w:p>
+      <w:pPr>
+        <w:pBdr>
+          <w:bottom w:val="single" w:sz="4" w:space="1" w:color="000000"/>
+        </w:pBdr>
+        <w:rPr>
+          <w:rFonts w:ascii="Garamond" w:eastAsia="Garamond" w:hAnsi="Garamond" w:cs="Garamond"/>
+          <w:b/>
+          <w:sz w:val="22"/>
+          <w:szCs w:val="22"/>
+        </w:rPr>
+      </w:pPr>
+      <w:r>
+        <w:rPr>
+          <w:rFonts w:ascii="Garamond" w:eastAsia="Garamond" w:hAnsi="Garamond" w:cs="Garamond"/>
+          <w:b/>
+          <w:sz w:val="22"/>
+          <w:szCs w:val="22"/>
+        </w:rPr>
+        <w:t>PROJECTS</w:t>
       </w:r>
     </w:p>
     <w:p>
@@ -523,7 +628,25 @@
           <w:sz w:val="22"/>
           <w:szCs w:val="22"/>
         </w:rPr>
-        <w:t>- Telecom</w:t>
+        <w:t>–</w:t>
+      </w:r>
+      <w:r>
+        <w:rPr>
+          <w:rFonts w:ascii="Garamond" w:eastAsia="Garamond" w:hAnsi="Garamond" w:cs="Garamond"/>
+          <w:b/>
+          <w:sz w:val="22"/>
+          <w:szCs w:val="22"/>
+        </w:rPr>
+        <w:t xml:space="preserve"> </w:t>
+      </w:r>
+      <w:r>
+        <w:rPr>
+          <w:rFonts w:ascii="Garamond" w:eastAsia="Garamond" w:hAnsi="Garamond" w:cs="Garamond"/>
+          <w:b/>
+          <w:sz w:val="22"/>
+          <w:szCs w:val="22"/>
+        </w:rPr>
+        <w:t>Belgium</w:t>
       </w:r>
       <w:r>
         <w:rPr>
@@ -553,23 +676,7 @@
           <w:sz w:val="22"/>
           <w:szCs w:val="22"/>
         </w:rPr>
-        <w:t>QTP/UFT – DDF – Enhancement/Modification</w:t>
-      </w:r>
-      <w:r>
-        <w:rPr>
-          <w:rFonts w:ascii="Garamond" w:eastAsia="Garamond" w:hAnsi="Garamond" w:cs="Garamond"/>
-          <w:sz w:val="22"/>
-          <w:szCs w:val="22"/>
-        </w:rPr>
-        <w:t xml:space="preserve"> - </w:t>
-      </w:r>
-      <w:r>
-        <w:rPr>
-          <w:rFonts w:ascii="Garamond" w:eastAsia="Garamond" w:hAnsi="Garamond" w:cs="Garamond"/>
-          <w:sz w:val="22"/>
-          <w:szCs w:val="22"/>
-        </w:rPr>
-        <w:t>Regression Testing</w:t>
+        <w:t>Mar 2021 – Till date</w:t>
       </w:r>
       <w:r>
         <w:rPr>
@@ -595,18 +702,8 @@
       <w:r>
         <w:rPr>
           <w:rFonts w:ascii="Garamond" w:eastAsia="Garamond" w:hAnsi="Garamond" w:cs="Garamond"/>
-          <w:sz w:val="22"/>
-          <w:szCs w:val="22"/>
-        </w:rPr>
-        <w:t xml:space="preserve">Managed risk of energy portfolio containing up to $1.3MM of hourly exposure through effective asset optimization, physical natural gas trading, and </w:t>
-      </w:r>
-      <w:r>
-        <w:rPr>
-          <w:rFonts w:ascii="Garamond" w:eastAsia="Garamond" w:hAnsi="Garamond" w:cs="Garamond"/>
-          <w:sz w:val="22"/>
-          <w:szCs w:val="22"/>
-        </w:rPr>
-        <w:t xml:space="preserve">power trading. </w:t>
+        </w:rPr>
+        <w:t>Involved in development and enhancement of Selenium Automation Framework with Java using Page Object Model (POM) and TestNg as Test runner</w:t>
       </w:r>
     </w:p>
     <w:p>
@@ -624,26 +721,8 @@
       <w:r>
         <w:rPr>
           <w:rFonts w:ascii="Garamond" w:eastAsia="Garamond" w:hAnsi="Garamond" w:cs="Garamond"/>
-          <w:sz w:val="22"/>
-          <w:szCs w:val="22"/>
-        </w:rPr>
-        <w:t xml:space="preserve">Collaborated with Business Development team in evaluating and </w:t>
-      </w:r>
-      <w:r>
-        <w:rPr>
-          <w:rFonts w:ascii="Garamond" w:eastAsia="Garamond" w:hAnsi="Garamond" w:cs="Garamond"/>
-          <w:sz w:val="22"/>
-          <w:szCs w:val="22"/>
-        </w:rPr>
-        <w:t>analysing</w:t>
-      </w:r>
-      <w:r>
-        <w:rPr>
-          <w:rFonts w:ascii="Garamond" w:eastAsia="Garamond" w:hAnsi="Garamond" w:cs="Garamond"/>
-          <w:sz w:val="22"/>
-          <w:szCs w:val="22"/>
-        </w:rPr>
-        <w:t xml:space="preserve"> potential investment opportunities.</w:t>
+        </w:rPr>
+        <w:t>Created automated script for regression suite using UFT for Windows application based on Auto CAD</w:t>
       </w:r>
     </w:p>
     <w:p>
@@ -657,25 +736,157 @@
         <w:rPr>
           <w:rFonts w:ascii="Garamond" w:eastAsia="Garamond" w:hAnsi="Garamond" w:cs="Garamond"/>
         </w:rPr>
-        <w:sectPr>
-          <w:headerReference w:type="default" r:id="rId7"/>
-          <w:footerReference w:type="default" r:id="rId8"/>
-          <w:footerReference w:type="first" r:id="rId9"/>
-          <w:pgSz w:w="12240" w:h="15840"/>
-          <w:pgMar w:top="0" w:right="576" w:bottom="0" w:left="576" w:header="0" w:footer="720" w:gutter="0"/>
-          <w:pgNumType w:start="1"/>
-          <w:cols w:space="720"/>
-          <w:titlePg/>
-        </w:sectPr>
-      </w:pPr>
-      <w:r>
-        <w:rPr>
-          <w:rFonts w:ascii="Garamond" w:eastAsia="Garamond" w:hAnsi="Garamond" w:cs="Garamond"/>
-          <w:sz w:val="22"/>
-          <w:szCs w:val="22"/>
-        </w:rPr>
-        <w:t>Evaluated ongoing market fundamentals and potential economic, equipment, and ...</w:t>
-      </w:r>
+      </w:pPr>
+      <w:r>
+        <w:rPr>
+          <w:rFonts w:ascii="Garamond" w:eastAsia="Garamond" w:hAnsi="Garamond" w:cs="Garamond"/>
+        </w:rPr>
+        <w:t>Created and enhanced numerous test scripts to handle changes in objects in the tested application’s GUI and in testing environment using UFT</w:t>
+      </w:r>
+    </w:p>
+    <w:p>
+      <w:pPr>
+        <w:widowControl w:val="0"/>
+        <w:numPr>
+          <w:ilvl w:val="1"/>
+          <w:numId w:val="3"/>
+        </w:numPr>
+        <w:spacing w:line="264" w:lineRule="auto"/>
+        <w:rPr>
+          <w:rFonts w:ascii="Garamond" w:eastAsia="Garamond" w:hAnsi="Garamond" w:cs="Garamond"/>
+        </w:rPr>
+      </w:pPr>
+      <w:r>
+        <w:rPr>
+          <w:rFonts w:ascii="Garamond" w:eastAsia="Garamond" w:hAnsi="Garamond" w:cs="Garamond"/>
+        </w:rPr>
+        <w:t>Managed versioning of automated scripts using GitHub</w:t>
+      </w:r>
+    </w:p>
+    <w:p>
+      <w:pPr>
+        <w:widowControl w:val="0"/>
+        <w:numPr>
+          <w:ilvl w:val="1"/>
+          <w:numId w:val="3"/>
+        </w:numPr>
+        <w:spacing w:line="264" w:lineRule="auto"/>
+        <w:rPr>
+          <w:rFonts w:ascii="Garamond" w:eastAsia="Garamond" w:hAnsi="Garamond" w:cs="Garamond"/>
+          <w:b/>
+        </w:rPr>
+      </w:pPr>
+      <w:r>
+        <w:rPr>
+          <w:rFonts w:ascii="Garamond" w:eastAsia="Garamond" w:hAnsi="Garamond" w:cs="Garamond"/>
+        </w:rPr>
+        <w:t xml:space="preserve">Enhanced and </w:t>
+      </w:r>
+      <w:r>
+        <w:rPr>
+          <w:rFonts w:ascii="Garamond" w:eastAsia="Garamond" w:hAnsi="Garamond" w:cs="Garamond"/>
+        </w:rPr>
+        <w:t>maintained</w:t>
+      </w:r>
+      <w:r>
+        <w:rPr>
+          <w:rFonts w:ascii="Garamond" w:eastAsia="Garamond" w:hAnsi="Garamond" w:cs="Garamond"/>
+        </w:rPr>
+        <w:t xml:space="preserve"> Data Driven Framework </w:t>
+      </w:r>
+      <w:r>
+        <w:rPr>
+          <w:rFonts w:ascii="Garamond" w:eastAsia="Garamond" w:hAnsi="Garamond" w:cs="Garamond"/>
+        </w:rPr>
+        <w:t>for regression testing every release cycle</w:t>
+      </w:r>
+    </w:p>
+    <w:p>
+      <w:pPr>
+        <w:widowControl w:val="0"/>
+        <w:numPr>
+          <w:ilvl w:val="1"/>
+          <w:numId w:val="3"/>
+        </w:numPr>
+        <w:spacing w:line="264" w:lineRule="auto"/>
+        <w:rPr>
+          <w:rFonts w:ascii="Garamond" w:eastAsia="Garamond" w:hAnsi="Garamond" w:cs="Garamond"/>
+          <w:b/>
+        </w:rPr>
+      </w:pPr>
+      <w:r>
+        <w:rPr>
+          <w:rFonts w:ascii="Garamond" w:eastAsia="Garamond" w:hAnsi="Garamond" w:cs="Garamond"/>
+          <w:bCs/>
+        </w:rPr>
+        <w:t>Primary owner of two regression suites. Maintained and managed suites for every release and updated documentation</w:t>
+      </w:r>
+    </w:p>
+    <w:p>
+      <w:pPr>
+        <w:widowControl w:val="0"/>
+        <w:numPr>
+          <w:ilvl w:val="1"/>
+          <w:numId w:val="3"/>
+        </w:numPr>
+        <w:spacing w:line="264" w:lineRule="auto"/>
+        <w:rPr>
+          <w:rFonts w:ascii="Garamond" w:eastAsia="Garamond" w:hAnsi="Garamond" w:cs="Garamond"/>
+          <w:b/>
+        </w:rPr>
+      </w:pPr>
+      <w:r>
+        <w:rPr>
+          <w:rFonts w:ascii="Garamond" w:eastAsia="Garamond" w:hAnsi="Garamond" w:cs="Garamond"/>
+          <w:bCs/>
+        </w:rPr>
+        <w:t>Responsible for running</w:t>
+      </w:r>
+      <w:r>
+        <w:rPr>
+          <w:rFonts w:ascii="Garamond" w:eastAsia="Garamond" w:hAnsi="Garamond" w:cs="Garamond"/>
+          <w:bCs/>
+        </w:rPr>
+        <w:t xml:space="preserve"> Regression Suites</w:t>
+      </w:r>
+      <w:r>
+        <w:rPr>
+          <w:rFonts w:ascii="Garamond" w:eastAsia="Garamond" w:hAnsi="Garamond" w:cs="Garamond"/>
+          <w:bCs/>
+        </w:rPr>
+        <w:t xml:space="preserve"> and generating Test Reports on every release</w:t>
+      </w:r>
+    </w:p>
+    <w:p>
+      <w:pPr>
+        <w:widowControl w:val="0"/>
+        <w:numPr>
+          <w:ilvl w:val="1"/>
+          <w:numId w:val="3"/>
+        </w:numPr>
+        <w:spacing w:line="264" w:lineRule="auto"/>
+        <w:rPr>
+          <w:rFonts w:ascii="Garamond" w:eastAsia="Garamond" w:hAnsi="Garamond" w:cs="Garamond"/>
+          <w:b/>
+        </w:rPr>
+      </w:pPr>
+      <w:r>
+        <w:rPr>
+          <w:rFonts w:ascii="Garamond" w:eastAsia="Garamond" w:hAnsi="Garamond" w:cs="Garamond"/>
+          <w:bCs/>
+        </w:rPr>
+        <w:t xml:space="preserve">Worked in complete Agile Environment with 4 weeks of Release cycle </w:t>
+      </w:r>
+    </w:p>
+    <w:p>
+      <w:pPr>
+        <w:widowControl w:val="0"/>
+        <w:spacing w:line="264" w:lineRule="auto"/>
+        <w:rPr>
+          <w:rFonts w:ascii="Garamond" w:eastAsia="Garamond" w:hAnsi="Garamond" w:cs="Garamond"/>
+          <w:b/>
+        </w:rPr>
+      </w:pPr>
     </w:p>
     <w:p>
       <w:pPr>
@@ -685,8 +896,48 @@
         <w:rPr>
           <w:rFonts w:ascii="Garamond" w:eastAsia="Garamond" w:hAnsi="Garamond" w:cs="Garamond"/>
           <w:b/>
-        </w:rPr>
-      </w:pPr>
+          <w:sz w:val="22"/>
+          <w:szCs w:val="22"/>
+        </w:rPr>
+      </w:pPr>
+      <w:bookmarkStart w:id="0" w:name="_gjdgxs" w:colFirst="0" w:colLast="0"/>
+      <w:bookmarkEnd w:id="0"/>
+      <w:r>
+        <w:rPr>
+          <w:rFonts w:ascii="Garamond" w:eastAsia="Garamond" w:hAnsi="Garamond" w:cs="Garamond"/>
+          <w:b/>
+          <w:sz w:val="22"/>
+          <w:szCs w:val="22"/>
+        </w:rPr>
+        <w:t xml:space="preserve">Sabre </w:t>
+      </w:r>
+      <w:r>
+        <w:rPr>
+          <w:rFonts w:ascii="Garamond" w:eastAsia="Garamond" w:hAnsi="Garamond" w:cs="Garamond"/>
+          <w:b/>
+          <w:sz w:val="22"/>
+          <w:szCs w:val="22"/>
+        </w:rPr>
+        <w:t>–</w:t>
+      </w:r>
+      <w:r>
+        <w:rPr>
+          <w:rFonts w:ascii="Garamond" w:eastAsia="Garamond" w:hAnsi="Garamond" w:cs="Garamond"/>
+          <w:b/>
+          <w:sz w:val="22"/>
+          <w:szCs w:val="22"/>
+        </w:rPr>
+        <w:t xml:space="preserve"> </w:t>
+      </w:r>
+      <w:r>
+        <w:rPr>
+          <w:rFonts w:ascii="Garamond" w:eastAsia="Garamond" w:hAnsi="Garamond" w:cs="Garamond"/>
+          <w:b/>
+          <w:sz w:val="22"/>
+          <w:szCs w:val="22"/>
+        </w:rPr>
+        <w:t>United Kingdom</w:t>
+      </w:r>
     </w:p>
     <w:p>
       <w:pPr>
@@ -699,16 +950,172 @@
           <w:szCs w:val="22"/>
         </w:rPr>
       </w:pPr>
-      <w:bookmarkStart w:id="0" w:name="_gjdgxs" w:colFirst="0" w:colLast="0"/>
-      <w:bookmarkEnd w:id="0"/>
-      <w:r>
-        <w:rPr>
-          <w:rFonts w:ascii="Garamond" w:eastAsia="Garamond" w:hAnsi="Garamond" w:cs="Garamond"/>
-          <w:b/>
-          <w:sz w:val="22"/>
-          <w:szCs w:val="22"/>
-        </w:rPr>
-        <w:t>Sabre - Telecom</w:t>
+      <w:r>
+        <w:rPr>
+          <w:rFonts w:ascii="Garamond" w:eastAsia="Garamond" w:hAnsi="Garamond" w:cs="Garamond"/>
+          <w:sz w:val="22"/>
+          <w:szCs w:val="22"/>
+        </w:rPr>
+        <w:t>Feb</w:t>
+      </w:r>
+      <w:r>
+        <w:rPr>
+          <w:rFonts w:ascii="Garamond" w:eastAsia="Garamond" w:hAnsi="Garamond" w:cs="Garamond"/>
+          <w:sz w:val="22"/>
+          <w:szCs w:val="22"/>
+        </w:rPr>
+        <w:t xml:space="preserve"> 2021 – </w:t>
+      </w:r>
+      <w:r>
+        <w:rPr>
+          <w:rFonts w:ascii="Garamond" w:eastAsia="Garamond" w:hAnsi="Garamond" w:cs="Garamond"/>
+          <w:sz w:val="22"/>
+          <w:szCs w:val="22"/>
+        </w:rPr>
+        <w:t>Mar</w:t>
+      </w:r>
+      <w:r>
+        <w:rPr>
+          <w:rFonts w:ascii="Garamond" w:eastAsia="Garamond" w:hAnsi="Garamond" w:cs="Garamond"/>
+          <w:sz w:val="22"/>
+          <w:szCs w:val="22"/>
+        </w:rPr>
+        <w:t xml:space="preserve"> 2021</w:t>
+      </w:r>
+      <w:r>
+        <w:rPr>
+          <w:rFonts w:ascii="Garamond" w:eastAsia="Garamond" w:hAnsi="Garamond" w:cs="Garamond"/>
+          <w:sz w:val="22"/>
+          <w:szCs w:val="22"/>
+        </w:rPr>
+        <w:tab/>
+      </w:r>
+    </w:p>
+    <w:p>
+      <w:pPr>
+        <w:widowControl w:val="0"/>
+        <w:numPr>
+          <w:ilvl w:val="1"/>
+          <w:numId w:val="3"/>
+        </w:numPr>
+        <w:spacing w:line="264" w:lineRule="auto"/>
+        <w:rPr>
+          <w:rFonts w:ascii="Garamond" w:eastAsia="Garamond" w:hAnsi="Garamond" w:cs="Garamond"/>
+          <w:b/>
+        </w:rPr>
+      </w:pPr>
+      <w:r>
+        <w:rPr>
+          <w:rFonts w:ascii="Garamond" w:eastAsia="Garamond" w:hAnsi="Garamond" w:cs="Garamond"/>
+          <w:bCs/>
+        </w:rPr>
+        <w:t>Created automated scripts for REST-API using Rest Assured framework</w:t>
+      </w:r>
+    </w:p>
+    <w:p>
+      <w:pPr>
+        <w:widowControl w:val="0"/>
+        <w:numPr>
+          <w:ilvl w:val="1"/>
+          <w:numId w:val="3"/>
+        </w:numPr>
+        <w:spacing w:line="264" w:lineRule="auto"/>
+        <w:rPr>
+          <w:rFonts w:ascii="Garamond" w:eastAsia="Garamond" w:hAnsi="Garamond" w:cs="Garamond"/>
+          <w:b/>
+        </w:rPr>
+      </w:pPr>
+      <w:r>
+        <w:rPr>
+          <w:rFonts w:ascii="Garamond" w:eastAsia="Garamond" w:hAnsi="Garamond" w:cs="Garamond"/>
+          <w:bCs/>
+        </w:rPr>
+        <w:t>Validated JSON formatted data, different HTTP status codes like 200, 201, 400, 415, 500 etc</w:t>
+      </w:r>
+    </w:p>
+    <w:p>
+      <w:pPr>
+        <w:widowControl w:val="0"/>
+        <w:numPr>
+          <w:ilvl w:val="1"/>
+          <w:numId w:val="3"/>
+        </w:numPr>
+        <w:spacing w:line="264" w:lineRule="auto"/>
+        <w:rPr>
+          <w:rFonts w:ascii="Garamond" w:eastAsia="Garamond" w:hAnsi="Garamond" w:cs="Garamond"/>
+          <w:b/>
+        </w:rPr>
+      </w:pPr>
+      <w:r>
+        <w:rPr>
+          <w:rFonts w:ascii="Garamond" w:eastAsia="Garamond" w:hAnsi="Garamond" w:cs="Garamond"/>
+          <w:bCs/>
+        </w:rPr>
+        <w:t>Used Postman for rest service testing</w:t>
+      </w:r>
+    </w:p>
+    <w:p>
+      <w:pPr>
+        <w:widowControl w:val="0"/>
+        <w:numPr>
+          <w:ilvl w:val="1"/>
+          <w:numId w:val="3"/>
+        </w:numPr>
+        <w:spacing w:line="264" w:lineRule="auto"/>
+        <w:rPr>
+          <w:rFonts w:ascii="Garamond" w:eastAsia="Garamond" w:hAnsi="Garamond" w:cs="Garamond"/>
+          <w:b/>
+        </w:rPr>
+      </w:pPr>
+      <w:r>
+        <w:rPr>
+          <w:rFonts w:ascii="Garamond" w:eastAsia="Garamond" w:hAnsi="Garamond" w:cs="Garamond"/>
+          <w:bCs/>
+        </w:rPr>
+        <w:t>Used JIRA as a Defect tracking tool</w:t>
+      </w:r>
+    </w:p>
+    <w:p>
+      <w:pPr>
+        <w:tabs>
+          <w:tab w:val="right" w:pos="10800"/>
+        </w:tabs>
+        <w:rPr>
+          <w:rFonts w:ascii="Garamond" w:eastAsia="Garamond" w:hAnsi="Garamond" w:cs="Garamond"/>
+          <w:b/>
+          <w:sz w:val="22"/>
+          <w:szCs w:val="22"/>
+        </w:rPr>
+      </w:pPr>
+    </w:p>
+    <w:p>
+      <w:pPr>
+        <w:tabs>
+          <w:tab w:val="right" w:pos="10800"/>
+        </w:tabs>
+        <w:rPr>
+          <w:rFonts w:ascii="Garamond" w:eastAsia="Garamond" w:hAnsi="Garamond" w:cs="Garamond"/>
+          <w:sz w:val="22"/>
+          <w:szCs w:val="22"/>
+        </w:rPr>
+      </w:pPr>
+      <w:r>
+        <w:rPr>
+          <w:rFonts w:ascii="Garamond" w:eastAsia="Garamond" w:hAnsi="Garamond" w:cs="Garamond"/>
+          <w:b/>
+          <w:sz w:val="22"/>
+          <w:szCs w:val="22"/>
+        </w:rPr>
+        <w:t xml:space="preserve">Toronto Transit Commission - </w:t>
+      </w:r>
+      <w:r>
+        <w:rPr>
+          <w:rFonts w:ascii="Garamond" w:eastAsia="Garamond" w:hAnsi="Garamond" w:cs="Garamond"/>
+          <w:b/>
+          <w:sz w:val="22"/>
+          <w:szCs w:val="22"/>
+        </w:rPr>
+        <w:t>Canada</w:t>
       </w:r>
       <w:r>
         <w:rPr>
@@ -737,31 +1144,23 @@
           <w:sz w:val="22"/>
           <w:szCs w:val="22"/>
         </w:rPr>
-        <w:t xml:space="preserve">Selenium WebDriver – KDF/TDF – Built from scratch </w:t>
-      </w:r>
-      <w:r>
-        <w:rPr>
-          <w:rFonts w:ascii="Garamond" w:eastAsia="Garamond" w:hAnsi="Garamond" w:cs="Garamond"/>
-          <w:sz w:val="22"/>
-          <w:szCs w:val="22"/>
-        </w:rPr>
-        <w:t>–</w:t>
-      </w:r>
-      <w:r>
-        <w:rPr>
-          <w:rFonts w:ascii="Garamond" w:eastAsia="Garamond" w:hAnsi="Garamond" w:cs="Garamond"/>
-          <w:sz w:val="22"/>
-          <w:szCs w:val="22"/>
-        </w:rPr>
-        <w:t xml:space="preserve"> POM</w:t>
-      </w:r>
-      <w:r>
-        <w:rPr>
-          <w:rFonts w:ascii="Garamond" w:eastAsia="Garamond" w:hAnsi="Garamond" w:cs="Garamond"/>
-          <w:sz w:val="22"/>
-          <w:szCs w:val="22"/>
-        </w:rPr>
-        <w:t xml:space="preserve"> – Regression Testing</w:t>
+        <w:t xml:space="preserve">Nov 2020 – </w:t>
+      </w:r>
+      <w:r>
+        <w:rPr>
+          <w:rFonts w:ascii="Garamond" w:eastAsia="Garamond" w:hAnsi="Garamond" w:cs="Garamond"/>
+          <w:sz w:val="22"/>
+          <w:szCs w:val="22"/>
+        </w:rPr>
+        <w:t>Feb</w:t>
+      </w:r>
+      <w:r>
+        <w:rPr>
+          <w:rFonts w:ascii="Garamond" w:eastAsia="Garamond" w:hAnsi="Garamond" w:cs="Garamond"/>
+          <w:sz w:val="22"/>
+          <w:szCs w:val="22"/>
+        </w:rPr>
+        <w:t xml:space="preserve"> 2021</w:t>
       </w:r>
       <w:r>
         <w:rPr>
@@ -770,332 +1169,6 @@
           <w:szCs w:val="22"/>
         </w:rPr>
         <w:tab/>
-      </w:r>
-    </w:p>
-    <w:p>
-      <w:pPr>
-        <w:widowControl w:val="0"/>
-        <w:numPr>
-          <w:ilvl w:val="1"/>
-          <w:numId w:val="4"/>
-        </w:numPr>
-        <w:spacing w:line="264" w:lineRule="auto"/>
-      </w:pPr>
-      <w:r>
-        <w:rPr>
-          <w:rFonts w:ascii="Garamond" w:eastAsia="Garamond" w:hAnsi="Garamond" w:cs="Garamond"/>
-          <w:sz w:val="22"/>
-          <w:szCs w:val="22"/>
-        </w:rPr>
-        <w:t>Led tea</w:t>
-      </w:r>
-      <w:r>
-        <w:rPr>
-          <w:rFonts w:ascii="Garamond" w:eastAsia="Garamond" w:hAnsi="Garamond" w:cs="Garamond"/>
-          <w:sz w:val="22"/>
-          <w:szCs w:val="22"/>
-        </w:rPr>
-        <w:t xml:space="preserve">m to </w:t>
-      </w:r>
-      <w:r>
-        <w:rPr>
-          <w:rFonts w:ascii="Garamond" w:eastAsia="Garamond" w:hAnsi="Garamond" w:cs="Garamond"/>
-          <w:b/>
-          <w:i/>
-          <w:sz w:val="22"/>
-          <w:szCs w:val="22"/>
-        </w:rPr>
-        <w:t>1st of 10 districts</w:t>
-      </w:r>
-      <w:r>
-        <w:rPr>
-          <w:rFonts w:ascii="Garamond" w:eastAsia="Garamond" w:hAnsi="Garamond" w:cs="Garamond"/>
-          <w:sz w:val="22"/>
-          <w:szCs w:val="22"/>
-        </w:rPr>
-        <w:t xml:space="preserve"> </w:t>
-      </w:r>
-      <w:r>
-        <w:rPr>
-          <w:rFonts w:ascii="Garamond" w:eastAsia="Garamond" w:hAnsi="Garamond" w:cs="Garamond"/>
-          <w:i/>
-          <w:sz w:val="22"/>
-          <w:szCs w:val="22"/>
-        </w:rPr>
-        <w:t>(bold certain metrics if metrics are important in your area of work)</w:t>
-      </w:r>
-      <w:r>
-        <w:rPr>
-          <w:rFonts w:ascii="Garamond" w:eastAsia="Garamond" w:hAnsi="Garamond" w:cs="Garamond"/>
-          <w:b/>
-          <w:i/>
-          <w:sz w:val="22"/>
-          <w:szCs w:val="22"/>
-        </w:rPr>
-        <w:t xml:space="preserve"> </w:t>
-      </w:r>
-      <w:r>
-        <w:rPr>
-          <w:rFonts w:ascii="Garamond" w:eastAsia="Garamond" w:hAnsi="Garamond" w:cs="Garamond"/>
-          <w:sz w:val="22"/>
-          <w:szCs w:val="22"/>
-        </w:rPr>
-        <w:t>in market share growth, exceeding each sales goal for sales of animal health products.</w:t>
-      </w:r>
-    </w:p>
-    <w:p>
-      <w:pPr>
-        <w:widowControl w:val="0"/>
-        <w:numPr>
-          <w:ilvl w:val="1"/>
-          <w:numId w:val="4"/>
-        </w:numPr>
-        <w:spacing w:line="264" w:lineRule="auto"/>
-      </w:pPr>
-      <w:r>
-        <w:rPr>
-          <w:rFonts w:ascii="Garamond" w:eastAsia="Garamond" w:hAnsi="Garamond" w:cs="Garamond"/>
-          <w:b/>
-          <w:i/>
-          <w:sz w:val="22"/>
-          <w:szCs w:val="22"/>
-        </w:rPr>
-        <w:t>Reversed underperformance</w:t>
-      </w:r>
-      <w:r>
-        <w:rPr>
-          <w:rFonts w:ascii="Garamond" w:eastAsia="Garamond" w:hAnsi="Garamond" w:cs="Garamond"/>
-          <w:sz w:val="22"/>
-          <w:szCs w:val="22"/>
-        </w:rPr>
-        <w:t xml:space="preserve"> of district by managing out underperforming representatives, identifying and hiring top talent, and motivating the team through frequent communication, coaching, and strategic direction.</w:t>
-      </w:r>
-    </w:p>
-    <w:p>
-      <w:pPr>
-        <w:widowControl w:val="0"/>
-        <w:numPr>
-          <w:ilvl w:val="1"/>
-          <w:numId w:val="4"/>
-        </w:numPr>
-        <w:spacing w:line="264" w:lineRule="auto"/>
-      </w:pPr>
-      <w:r>
-        <w:rPr>
-          <w:rFonts w:ascii="Garamond" w:eastAsia="Garamond" w:hAnsi="Garamond" w:cs="Garamond"/>
-          <w:sz w:val="22"/>
-          <w:szCs w:val="22"/>
-        </w:rPr>
-        <w:t xml:space="preserve">Improved District’s market share growth from </w:t>
-      </w:r>
-      <w:r>
-        <w:rPr>
-          <w:rFonts w:ascii="Garamond" w:eastAsia="Garamond" w:hAnsi="Garamond" w:cs="Garamond"/>
-          <w:b/>
-          <w:i/>
-          <w:sz w:val="22"/>
-          <w:szCs w:val="22"/>
-        </w:rPr>
-        <w:t xml:space="preserve">29th to 1st </w:t>
-      </w:r>
-      <w:r>
-        <w:rPr>
-          <w:rFonts w:ascii="Garamond" w:eastAsia="Garamond" w:hAnsi="Garamond" w:cs="Garamond"/>
-          <w:sz w:val="22"/>
-          <w:szCs w:val="22"/>
-        </w:rPr>
-        <w:t>among all d</w:t>
-      </w:r>
-      <w:r>
-        <w:rPr>
-          <w:rFonts w:ascii="Garamond" w:eastAsia="Garamond" w:hAnsi="Garamond" w:cs="Garamond"/>
-          <w:sz w:val="22"/>
-          <w:szCs w:val="22"/>
-        </w:rPr>
-        <w:t>istricts ...</w:t>
-      </w:r>
-    </w:p>
-    <w:p>
-      <w:pPr>
-        <w:tabs>
-          <w:tab w:val="right" w:pos="10800"/>
-        </w:tabs>
-        <w:rPr>
-          <w:rFonts w:ascii="Garamond" w:eastAsia="Garamond" w:hAnsi="Garamond" w:cs="Garamond"/>
-        </w:rPr>
-      </w:pPr>
-    </w:p>
-    <w:p>
-      <w:pPr>
-        <w:tabs>
-          <w:tab w:val="right" w:pos="10800"/>
-        </w:tabs>
-        <w:rPr>
-          <w:rFonts w:ascii="Garamond" w:eastAsia="Garamond" w:hAnsi="Garamond" w:cs="Garamond"/>
-          <w:sz w:val="22"/>
-          <w:szCs w:val="22"/>
-        </w:rPr>
-      </w:pPr>
-      <w:r>
-        <w:rPr>
-          <w:rFonts w:ascii="Garamond" w:eastAsia="Garamond" w:hAnsi="Garamond" w:cs="Garamond"/>
-          <w:b/>
-          <w:sz w:val="22"/>
-          <w:szCs w:val="22"/>
-        </w:rPr>
-        <w:t>Toronto Transit Commission - Transport</w:t>
-      </w:r>
-      <w:r>
-        <w:rPr>
-          <w:rFonts w:ascii="Garamond" w:eastAsia="Garamond" w:hAnsi="Garamond" w:cs="Garamond"/>
-          <w:sz w:val="22"/>
-          <w:szCs w:val="22"/>
-        </w:rPr>
-        <w:tab/>
-      </w:r>
-    </w:p>
-    <w:p>
-      <w:pPr>
-        <w:tabs>
-          <w:tab w:val="right" w:pos="10800"/>
-        </w:tabs>
-        <w:spacing w:line="288" w:lineRule="auto"/>
-        <w:rPr>
-          <w:rFonts w:ascii="Garamond" w:eastAsia="Garamond" w:hAnsi="Garamond" w:cs="Garamond"/>
-          <w:sz w:val="22"/>
-          <w:szCs w:val="22"/>
-        </w:rPr>
-      </w:pPr>
-      <w:r>
-        <w:rPr>
-          <w:rFonts w:ascii="Garamond" w:eastAsia="Garamond" w:hAnsi="Garamond" w:cs="Garamond"/>
-          <w:sz w:val="22"/>
-          <w:szCs w:val="22"/>
-        </w:rPr>
-        <w:t>Appium</w:t>
-      </w:r>
-      <w:r>
-        <w:rPr>
-          <w:rFonts w:ascii="Garamond" w:eastAsia="Garamond" w:hAnsi="Garamond" w:cs="Garamond"/>
-          <w:sz w:val="22"/>
-          <w:szCs w:val="22"/>
-        </w:rPr>
-        <w:t xml:space="preserve"> – </w:t>
-      </w:r>
-      <w:r>
-        <w:rPr>
-          <w:rFonts w:ascii="Garamond" w:eastAsia="Garamond" w:hAnsi="Garamond" w:cs="Garamond"/>
-          <w:sz w:val="22"/>
-          <w:szCs w:val="22"/>
-        </w:rPr>
-        <w:t xml:space="preserve">Web </w:t>
-      </w:r>
-      <w:r>
-        <w:rPr>
-          <w:rFonts w:ascii="Garamond" w:eastAsia="Garamond" w:hAnsi="Garamond" w:cs="Garamond"/>
-          <w:sz w:val="22"/>
-          <w:szCs w:val="22"/>
-        </w:rPr>
-        <w:t>UI Testing</w:t>
-      </w:r>
-      <w:r>
-        <w:rPr>
-          <w:rFonts w:ascii="Garamond" w:eastAsia="Garamond" w:hAnsi="Garamond" w:cs="Garamond"/>
-          <w:sz w:val="22"/>
-          <w:szCs w:val="22"/>
-        </w:rPr>
-        <w:t xml:space="preserve"> - Mobile</w:t>
-      </w:r>
-      <w:r>
-        <w:rPr>
-          <w:rFonts w:ascii="Garamond" w:eastAsia="Garamond" w:hAnsi="Garamond" w:cs="Garamond"/>
-          <w:sz w:val="22"/>
-          <w:szCs w:val="22"/>
-        </w:rPr>
-        <w:tab/>
-      </w:r>
-    </w:p>
-    <w:p>
-      <w:pPr>
-        <w:widowControl w:val="0"/>
-        <w:rPr>
-          <w:rFonts w:ascii="Garamond" w:eastAsia="Garamond" w:hAnsi="Garamond" w:cs="Garamond"/>
-          <w:sz w:val="22"/>
-          <w:szCs w:val="22"/>
-        </w:rPr>
-      </w:pPr>
-      <w:r>
-        <w:rPr>
-          <w:rFonts w:ascii="Garamond" w:eastAsia="Garamond" w:hAnsi="Garamond" w:cs="Garamond"/>
-          <w:sz w:val="22"/>
-          <w:szCs w:val="22"/>
-        </w:rPr>
-        <w:t>Responsible for day-to-day help desk operations including ticket prioritization, tracking, and timely resolution, as well as technical support to 300+ staff, 200+ faculty, and 5,000+ students for ...</w:t>
-      </w:r>
-    </w:p>
-    <w:p>
-      <w:pPr>
-        <w:widowControl w:val="0"/>
-        <w:rPr>
-          <w:rFonts w:ascii="Garamond" w:eastAsia="Garamond" w:hAnsi="Garamond" w:cs="Garamond"/>
-          <w:sz w:val="12"/>
-          <w:szCs w:val="12"/>
-        </w:rPr>
-      </w:pPr>
-    </w:p>
-    <w:p>
-      <w:pPr>
-        <w:widowControl w:val="0"/>
-        <w:spacing w:line="264" w:lineRule="auto"/>
-        <w:rPr>
-          <w:rFonts w:ascii="Garamond" w:eastAsia="Garamond" w:hAnsi="Garamond" w:cs="Garamond"/>
-          <w:i/>
-          <w:sz w:val="22"/>
-          <w:szCs w:val="22"/>
-        </w:rPr>
-      </w:pPr>
-      <w:r>
-        <w:rPr>
-          <w:rFonts w:ascii="Garamond" w:eastAsia="Garamond" w:hAnsi="Garamond" w:cs="Garamond"/>
-          <w:sz w:val="22"/>
-          <w:szCs w:val="22"/>
-        </w:rPr>
-        <w:t xml:space="preserve">     </w:t>
-      </w:r>
-      <w:r>
-        <w:rPr>
-          <w:rFonts w:ascii="Garamond" w:eastAsia="Garamond" w:hAnsi="Garamond" w:cs="Garamond"/>
-          <w:sz w:val="22"/>
-          <w:szCs w:val="22"/>
-          <w:u w:val="single"/>
-        </w:rPr>
-        <w:t>Key Responsibilities:</w:t>
-      </w:r>
-      <w:r>
-        <w:rPr>
-          <w:rFonts w:ascii="Garamond" w:eastAsia="Garamond" w:hAnsi="Garamond" w:cs="Garamond"/>
-          <w:sz w:val="22"/>
-          <w:szCs w:val="22"/>
-        </w:rPr>
-        <w:t xml:space="preserve"> </w:t>
-      </w:r>
-      <w:r>
-        <w:rPr>
-          <w:rFonts w:ascii="Garamond" w:eastAsia="Garamond" w:hAnsi="Garamond" w:cs="Garamond"/>
-          <w:i/>
-          <w:sz w:val="22"/>
-          <w:szCs w:val="22"/>
-        </w:rPr>
-        <w:t>(to add if you want to inclu</w:t>
-      </w:r>
-      <w:r>
-        <w:rPr>
-          <w:rFonts w:ascii="Garamond" w:eastAsia="Garamond" w:hAnsi="Garamond" w:cs="Garamond"/>
-          <w:i/>
-          <w:sz w:val="22"/>
-          <w:szCs w:val="22"/>
-        </w:rPr>
-        <w:t>de a brief summary and then bullet points but don’t have “achievements”)</w:t>
       </w:r>
     </w:p>
     <w:p>
@@ -1113,178 +1186,8 @@
       <w:r>
         <w:rPr>
           <w:rFonts w:ascii="Garamond" w:eastAsia="Garamond" w:hAnsi="Garamond" w:cs="Garamond"/>
-          <w:sz w:val="22"/>
-          <w:szCs w:val="22"/>
-        </w:rPr>
-        <w:t xml:space="preserve">Managed complex hardware, software, and network problems to accurately resolve issues, and prepare reports summarizing and </w:t>
-      </w:r>
-      <w:r>
-        <w:rPr>
-          <w:rFonts w:ascii="Garamond" w:eastAsia="Garamond" w:hAnsi="Garamond" w:cs="Garamond"/>
-          <w:sz w:val="22"/>
-          <w:szCs w:val="22"/>
-        </w:rPr>
-        <w:t>analysing</w:t>
-      </w:r>
-      <w:r>
-        <w:rPr>
-          <w:rFonts w:ascii="Garamond" w:eastAsia="Garamond" w:hAnsi="Garamond" w:cs="Garamond"/>
-          <w:sz w:val="22"/>
-          <w:szCs w:val="22"/>
-        </w:rPr>
-        <w:t xml:space="preserve"> the issues….</w:t>
-      </w:r>
-    </w:p>
-    <w:p>
-      <w:pPr>
-        <w:widowControl w:val="0"/>
-        <w:spacing w:line="264" w:lineRule="auto"/>
-        <w:rPr>
-          <w:rFonts w:ascii="Garamond" w:eastAsia="Garamond" w:hAnsi="Garamond" w:cs="Garamond"/>
-        </w:rPr>
-      </w:pPr>
-    </w:p>
-    <w:p>
-      <w:pPr>
-        <w:tabs>
-          <w:tab w:val="right" w:pos="10800"/>
-        </w:tabs>
-        <w:rPr>
-          <w:rFonts w:ascii="Garamond" w:eastAsia="Garamond" w:hAnsi="Garamond" w:cs="Garamond"/>
-          <w:sz w:val="22"/>
-          <w:szCs w:val="22"/>
-        </w:rPr>
-      </w:pPr>
-      <w:r>
-        <w:rPr>
-          <w:rFonts w:ascii="Garamond" w:eastAsia="Garamond" w:hAnsi="Garamond" w:cs="Garamond"/>
-          <w:b/>
-          <w:sz w:val="22"/>
-          <w:szCs w:val="22"/>
-        </w:rPr>
-        <w:t xml:space="preserve">Add one more here </w:t>
-      </w:r>
-      <w:r>
-        <w:rPr>
-          <w:rFonts w:ascii="Garamond" w:eastAsia="Garamond" w:hAnsi="Garamond" w:cs="Garamond"/>
-          <w:b/>
-          <w:sz w:val="22"/>
-          <w:szCs w:val="22"/>
-        </w:rPr>
-        <w:t>- Here</w:t>
-      </w:r>
-      <w:r>
-        <w:rPr>
-          <w:rFonts w:ascii="Garamond" w:eastAsia="Garamond" w:hAnsi="Garamond" w:cs="Garamond"/>
-          <w:sz w:val="22"/>
-          <w:szCs w:val="22"/>
-        </w:rPr>
-        <w:tab/>
-      </w:r>
-    </w:p>
-    <w:p>
-      <w:pPr>
-        <w:tabs>
-          <w:tab w:val="right" w:pos="10800"/>
-        </w:tabs>
-        <w:spacing w:line="288" w:lineRule="auto"/>
-        <w:rPr>
-          <w:rFonts w:ascii="Garamond" w:eastAsia="Garamond" w:hAnsi="Garamond" w:cs="Garamond"/>
-          <w:sz w:val="22"/>
-          <w:szCs w:val="22"/>
-        </w:rPr>
-      </w:pPr>
-      <w:r>
-        <w:rPr>
-          <w:rFonts w:ascii="Garamond" w:eastAsia="Garamond" w:hAnsi="Garamond" w:cs="Garamond"/>
-          <w:sz w:val="22"/>
-          <w:szCs w:val="22"/>
-        </w:rPr>
-        <w:t xml:space="preserve">Front-End / API / React Native / Gherkin </w:t>
-      </w:r>
-      <w:bookmarkStart w:id="1" w:name="_GoBack"/>
-      <w:bookmarkEnd w:id="1"/>
-      <w:r>
-        <w:rPr>
-          <w:rFonts w:ascii="Garamond" w:eastAsia="Garamond" w:hAnsi="Garamond" w:cs="Garamond"/>
-          <w:sz w:val="22"/>
-          <w:szCs w:val="22"/>
-        </w:rPr>
-        <w:tab/>
-      </w:r>
-    </w:p>
-    <w:p>
-      <w:pPr>
-        <w:widowControl w:val="0"/>
-        <w:rPr>
-          <w:rFonts w:ascii="Garamond" w:eastAsia="Garamond" w:hAnsi="Garamond" w:cs="Garamond"/>
-          <w:sz w:val="22"/>
-          <w:szCs w:val="22"/>
-        </w:rPr>
-      </w:pPr>
-      <w:r>
-        <w:rPr>
-          <w:rFonts w:ascii="Garamond" w:eastAsia="Garamond" w:hAnsi="Garamond" w:cs="Garamond"/>
-          <w:sz w:val="22"/>
-          <w:szCs w:val="22"/>
-        </w:rPr>
-        <w:t>Responsible for day-to-day help desk operations including ticket prioritization, tracking, and timely resolution, as well as technical support to 300+ staff, 200+ faculty, and 5,000+ students for ...</w:t>
-      </w:r>
-    </w:p>
-    <w:p>
-      <w:pPr>
-        <w:widowControl w:val="0"/>
-        <w:rPr>
-          <w:rFonts w:ascii="Garamond" w:eastAsia="Garamond" w:hAnsi="Garamond" w:cs="Garamond"/>
-          <w:sz w:val="12"/>
-          <w:szCs w:val="12"/>
-        </w:rPr>
-      </w:pPr>
-    </w:p>
-    <w:p>
-      <w:pPr>
-        <w:widowControl w:val="0"/>
-        <w:spacing w:line="264" w:lineRule="auto"/>
-        <w:rPr>
-          <w:rFonts w:ascii="Garamond" w:eastAsia="Garamond" w:hAnsi="Garamond" w:cs="Garamond"/>
-          <w:i/>
-          <w:sz w:val="22"/>
-          <w:szCs w:val="22"/>
-        </w:rPr>
-      </w:pPr>
-      <w:r>
-        <w:rPr>
-          <w:rFonts w:ascii="Garamond" w:eastAsia="Garamond" w:hAnsi="Garamond" w:cs="Garamond"/>
-          <w:sz w:val="22"/>
-          <w:szCs w:val="22"/>
-        </w:rPr>
-        <w:t xml:space="preserve">     </w:t>
-      </w:r>
-      <w:r>
-        <w:rPr>
-          <w:rFonts w:ascii="Garamond" w:eastAsia="Garamond" w:hAnsi="Garamond" w:cs="Garamond"/>
-          <w:sz w:val="22"/>
-          <w:szCs w:val="22"/>
-          <w:u w:val="single"/>
-        </w:rPr>
-        <w:t>Key Responsibilities:</w:t>
-      </w:r>
-      <w:r>
-        <w:rPr>
-          <w:rFonts w:ascii="Garamond" w:eastAsia="Garamond" w:hAnsi="Garamond" w:cs="Garamond"/>
-          <w:sz w:val="22"/>
-          <w:szCs w:val="22"/>
-        </w:rPr>
-        <w:t xml:space="preserve"> </w:t>
-      </w:r>
-      <w:r>
-        <w:rPr>
-          <w:rFonts w:ascii="Garamond" w:eastAsia="Garamond" w:hAnsi="Garamond" w:cs="Garamond"/>
-          <w:i/>
-          <w:sz w:val="22"/>
-          <w:szCs w:val="22"/>
-        </w:rPr>
-        <w:t>(to add if you want to include a brief summary and then bullet points but don’t have “achievements”)</w:t>
+        </w:rPr>
+        <w:t>Tested the accessibility of Web Application using WCAG 2.0 guidelines</w:t>
       </w:r>
     </w:p>
     <w:p>
@@ -1302,11 +1205,131 @@
       <w:r>
         <w:rPr>
           <w:rFonts w:ascii="Garamond" w:eastAsia="Garamond" w:hAnsi="Garamond" w:cs="Garamond"/>
-          <w:sz w:val="22"/>
-          <w:szCs w:val="22"/>
-        </w:rPr>
-        <w:t>Managed complex hardware, software, and network problems to accurately resolve issues, and prepare reports summarizing and analysing the issues….</w:t>
-      </w:r>
+        </w:rPr>
+        <w:t>Tested over 40,000+ URLs</w:t>
+      </w:r>
+      <w:r>
+        <w:rPr>
+          <w:rFonts w:ascii="Garamond" w:eastAsia="Garamond" w:hAnsi="Garamond" w:cs="Garamond"/>
+        </w:rPr>
+        <w:t xml:space="preserve"> and 8000+ PDFs</w:t>
+      </w:r>
+      <w:r>
+        <w:rPr>
+          <w:rFonts w:ascii="Garamond" w:eastAsia="Garamond" w:hAnsi="Garamond" w:cs="Garamond"/>
+        </w:rPr>
+        <w:t xml:space="preserve"> on Multiple devices in three months as a team.</w:t>
+      </w:r>
+    </w:p>
+    <w:p>
+      <w:pPr>
+        <w:widowControl w:val="0"/>
+        <w:numPr>
+          <w:ilvl w:val="1"/>
+          <w:numId w:val="2"/>
+        </w:numPr>
+        <w:spacing w:line="264" w:lineRule="auto"/>
+        <w:rPr>
+          <w:rFonts w:ascii="Garamond" w:eastAsia="Garamond" w:hAnsi="Garamond" w:cs="Garamond"/>
+        </w:rPr>
+      </w:pPr>
+      <w:r>
+        <w:rPr>
+          <w:rFonts w:ascii="Garamond" w:eastAsia="Garamond" w:hAnsi="Garamond" w:cs="Garamond"/>
+          <w:bCs/>
+        </w:rPr>
+        <w:t>Increased productivity by developing an automated script for generating automated test report using Selenium and Apache POI library. Received appreciations from Manger and Team Lead for innovative thinking</w:t>
+      </w:r>
+    </w:p>
+    <w:p>
+      <w:pPr>
+        <w:widowControl w:val="0"/>
+        <w:numPr>
+          <w:ilvl w:val="1"/>
+          <w:numId w:val="2"/>
+        </w:numPr>
+        <w:spacing w:line="264" w:lineRule="auto"/>
+        <w:rPr>
+          <w:rFonts w:ascii="Garamond" w:eastAsia="Garamond" w:hAnsi="Garamond" w:cs="Garamond"/>
+        </w:rPr>
+      </w:pPr>
+      <w:r>
+        <w:rPr>
+          <w:rFonts w:ascii="Garamond" w:eastAsia="Garamond" w:hAnsi="Garamond" w:cs="Garamond"/>
+          <w:bCs/>
+        </w:rPr>
+        <w:t>Automated accessibility testing for PDFs using Infosys Accessibility Testing tool</w:t>
+      </w:r>
+    </w:p>
+    <w:p>
+      <w:pPr>
+        <w:widowControl w:val="0"/>
+        <w:numPr>
+          <w:ilvl w:val="1"/>
+          <w:numId w:val="2"/>
+        </w:numPr>
+        <w:spacing w:line="264" w:lineRule="auto"/>
+        <w:rPr>
+          <w:rFonts w:ascii="Garamond" w:eastAsia="Garamond" w:hAnsi="Garamond" w:cs="Garamond"/>
+        </w:rPr>
+      </w:pPr>
+      <w:r>
+        <w:rPr>
+          <w:rFonts w:ascii="Garamond" w:eastAsia="Garamond" w:hAnsi="Garamond" w:cs="Garamond"/>
+          <w:bCs/>
+        </w:rPr>
+        <w:lastRenderedPageBreak/>
+        <w:t>Worked with plugins like Wave in chrome for checking the Colour Contrast issues</w:t>
+      </w:r>
+    </w:p>
+    <w:p>
+      <w:pPr>
+        <w:widowControl w:val="0"/>
+        <w:numPr>
+          <w:ilvl w:val="1"/>
+          <w:numId w:val="2"/>
+        </w:numPr>
+        <w:spacing w:line="264" w:lineRule="auto"/>
+        <w:rPr>
+          <w:rFonts w:ascii="Garamond" w:eastAsia="Garamond" w:hAnsi="Garamond" w:cs="Garamond"/>
+        </w:rPr>
+      </w:pPr>
+      <w:r>
+        <w:rPr>
+          <w:rFonts w:ascii="Garamond" w:eastAsia="Garamond" w:hAnsi="Garamond" w:cs="Garamond"/>
+          <w:bCs/>
+        </w:rPr>
+        <w:t>Fully tested the accessibility of the Web Application in multiple devices like Android Phone, Windows laptop and MacBook.</w:t>
+      </w:r>
+    </w:p>
+    <w:p>
+      <w:pPr>
+        <w:widowControl w:val="0"/>
+        <w:numPr>
+          <w:ilvl w:val="1"/>
+          <w:numId w:val="2"/>
+        </w:numPr>
+        <w:spacing w:line="264" w:lineRule="auto"/>
+        <w:rPr>
+          <w:rFonts w:ascii="Garamond" w:eastAsia="Garamond" w:hAnsi="Garamond" w:cs="Garamond"/>
+        </w:rPr>
+      </w:pPr>
+      <w:r>
+        <w:rPr>
+          <w:rFonts w:ascii="Garamond" w:eastAsia="Garamond" w:hAnsi="Garamond" w:cs="Garamond"/>
+          <w:bCs/>
+        </w:rPr>
+        <w:t>Participated in Defect Triages on weekly basis with Developers and other Stake Holders</w:t>
+      </w:r>
+    </w:p>
+    <w:p>
+      <w:pPr>
+        <w:widowControl w:val="0"/>
+        <w:spacing w:line="264" w:lineRule="auto"/>
+        <w:rPr>
+          <w:rFonts w:ascii="Garamond" w:eastAsia="Garamond" w:hAnsi="Garamond" w:cs="Garamond"/>
+        </w:rPr>
+      </w:pPr>
     </w:p>
     <w:p>
       <w:pPr>
@@ -1365,23 +1388,7 @@
           <w:sz w:val="22"/>
           <w:szCs w:val="22"/>
         </w:rPr>
-        <w:t>Java, Python, JavaScript, VB Script, C++, C, HTML</w:t>
-      </w:r>
-      <w:r>
-        <w:rPr>
-          <w:rFonts w:ascii="Garamond" w:eastAsia="Garamond" w:hAnsi="Garamond" w:cs="Garamond"/>
-          <w:sz w:val="22"/>
-          <w:szCs w:val="22"/>
-        </w:rPr>
-        <w:t>5</w:t>
-      </w:r>
-      <w:r>
-        <w:rPr>
-          <w:rFonts w:ascii="Garamond" w:eastAsia="Garamond" w:hAnsi="Garamond" w:cs="Garamond"/>
-          <w:sz w:val="22"/>
-          <w:szCs w:val="22"/>
-        </w:rPr>
-        <w:t>, CSS</w:t>
+        <w:t>Java, Python, JavaScript, VB Script, C++, C</w:t>
       </w:r>
     </w:p>
     <w:p>
@@ -1433,7 +1440,7 @@
           <w:sz w:val="22"/>
           <w:szCs w:val="22"/>
         </w:rPr>
-        <w:t>Selenium WebDriver, QTP/UFT,</w:t>
+        <w:t>Selenium WebDriver,</w:t>
       </w:r>
       <w:r>
         <w:rPr>
@@ -1449,6 +1456,30 @@
           <w:sz w:val="22"/>
           <w:szCs w:val="22"/>
         </w:rPr>
+        <w:t>QTP/UFT,</w:t>
+      </w:r>
+      <w:r>
+        <w:rPr>
+          <w:rFonts w:ascii="Garamond" w:eastAsia="Garamond" w:hAnsi="Garamond" w:cs="Garamond"/>
+          <w:sz w:val="22"/>
+          <w:szCs w:val="22"/>
+        </w:rPr>
+        <w:t xml:space="preserve"> </w:t>
+      </w:r>
+      <w:r>
+        <w:rPr>
+          <w:rFonts w:ascii="Garamond" w:eastAsia="Garamond" w:hAnsi="Garamond" w:cs="Garamond"/>
+          <w:sz w:val="22"/>
+          <w:szCs w:val="22"/>
+        </w:rPr>
+        <w:t xml:space="preserve">React, JavaScript, </w:t>
+      </w:r>
+      <w:r>
+        <w:rPr>
+          <w:rFonts w:ascii="Garamond" w:eastAsia="Garamond" w:hAnsi="Garamond" w:cs="Garamond"/>
+          <w:sz w:val="22"/>
+          <w:szCs w:val="22"/>
+        </w:rPr>
         <w:t>JIRA, GIT, GITHUB, Jenkins, JMeter, Appium,</w:t>
       </w:r>
       <w:r>
@@ -1481,6 +1512,22 @@
           <w:sz w:val="22"/>
           <w:szCs w:val="22"/>
         </w:rPr>
+        <w:t>HTML5, CSS,</w:t>
+      </w:r>
+      <w:r>
+        <w:rPr>
+          <w:rFonts w:ascii="Garamond" w:eastAsia="Garamond" w:hAnsi="Garamond" w:cs="Garamond"/>
+          <w:sz w:val="22"/>
+          <w:szCs w:val="22"/>
+        </w:rPr>
+        <w:t xml:space="preserve"> </w:t>
+      </w:r>
+      <w:r>
+        <w:rPr>
+          <w:rFonts w:ascii="Garamond" w:eastAsia="Garamond" w:hAnsi="Garamond" w:cs="Garamond"/>
+          <w:sz w:val="22"/>
+          <w:szCs w:val="22"/>
+        </w:rPr>
         <w:t xml:space="preserve">Pandas, NumPy, </w:t>
       </w:r>
       <w:r>
@@ -1497,31 +1544,39 @@
           <w:sz w:val="22"/>
           <w:szCs w:val="22"/>
         </w:rPr>
-        <w:t>, Photoshop, Illustrator, Blender</w:t>
-      </w:r>
-      <w:r>
-        <w:rPr>
-          <w:rFonts w:ascii="Garamond" w:eastAsia="Garamond" w:hAnsi="Garamond" w:cs="Garamond"/>
-          <w:sz w:val="22"/>
-          <w:szCs w:val="22"/>
-        </w:rPr>
-        <w:t xml:space="preserve">, </w:t>
-      </w:r>
-      <w:r>
-        <w:rPr>
-          <w:rFonts w:ascii="Garamond" w:eastAsia="Garamond" w:hAnsi="Garamond" w:cs="Garamond"/>
-          <w:sz w:val="22"/>
-          <w:szCs w:val="22"/>
-        </w:rPr>
-        <w:t>iA</w:t>
-      </w:r>
-      <w:r>
-        <w:rPr>
-          <w:rFonts w:ascii="Garamond" w:eastAsia="Garamond" w:hAnsi="Garamond" w:cs="Garamond"/>
-          <w:sz w:val="22"/>
-          <w:szCs w:val="22"/>
-        </w:rPr>
-        <w:t>TT (Infosys Accessibility Testing Tool)</w:t>
+        <w:t>,</w:t>
+      </w:r>
+      <w:r>
+        <w:rPr>
+          <w:rFonts w:ascii="Garamond" w:eastAsia="Garamond" w:hAnsi="Garamond" w:cs="Garamond"/>
+          <w:sz w:val="22"/>
+          <w:szCs w:val="22"/>
+        </w:rPr>
+        <w:t xml:space="preserve"> Tailwind,</w:t>
+      </w:r>
+      <w:r>
+        <w:rPr>
+          <w:rFonts w:ascii="Garamond" w:eastAsia="Garamond" w:hAnsi="Garamond" w:cs="Garamond"/>
+          <w:sz w:val="22"/>
+          <w:szCs w:val="22"/>
+        </w:rPr>
+        <w:t xml:space="preserve"> </w:t>
+      </w:r>
+      <w:r>
+        <w:rPr>
+          <w:rFonts w:ascii="Garamond" w:eastAsia="Garamond" w:hAnsi="Garamond" w:cs="Garamond"/>
+          <w:sz w:val="22"/>
+          <w:szCs w:val="22"/>
+        </w:rPr>
+        <w:t xml:space="preserve">Styled-components, </w:t>
+      </w:r>
+      <w:r>
+        <w:rPr>
+          <w:rFonts w:ascii="Garamond" w:eastAsia="Garamond" w:hAnsi="Garamond" w:cs="Garamond"/>
+          <w:sz w:val="22"/>
+          <w:szCs w:val="22"/>
+        </w:rPr>
+        <w:t>Photoshop, Illustrator, Blender</w:t>
       </w:r>
     </w:p>
     <w:p>
@@ -1555,6 +1610,15 @@
           <w:szCs w:val="22"/>
         </w:rPr>
         <w:t>CERTIFICATIONS</w:t>
+      </w:r>
+      <w:r>
+        <w:rPr>
+          <w:rFonts w:ascii="Garamond" w:eastAsia="Garamond" w:hAnsi="Garamond" w:cs="Garamond"/>
+          <w:b/>
+          <w:sz w:val="22"/>
+          <w:szCs w:val="22"/>
+        </w:rPr>
+        <w:t xml:space="preserve"> AND ACHIEVEMENTS</w:t>
       </w:r>
     </w:p>
     <w:p>
@@ -1578,7 +1642,7 @@
           <w:sz w:val="22"/>
           <w:szCs w:val="22"/>
         </w:rPr>
-        <w:t>Infosys Certified Selenium Automation Tester</w:t>
+        <w:t>Infosys Certified SDET</w:t>
       </w:r>
     </w:p>
     <w:p>
@@ -1602,15 +1666,31 @@
           <w:sz w:val="22"/>
           <w:szCs w:val="22"/>
         </w:rPr>
-        <w:t>Inf</w:t>
-      </w:r>
-      <w:r>
-        <w:rPr>
-          <w:rFonts w:ascii="Garamond" w:eastAsia="Garamond" w:hAnsi="Garamond" w:cs="Garamond"/>
-          <w:sz w:val="22"/>
-          <w:szCs w:val="22"/>
-        </w:rPr>
-        <w:t>osys Certified Python Associate Developer</w:t>
+        <w:t xml:space="preserve">Infosys Certified </w:t>
+      </w:r>
+      <w:r>
+        <w:rPr>
+          <w:rFonts w:ascii="Garamond" w:eastAsia="Garamond" w:hAnsi="Garamond" w:cs="Garamond"/>
+          <w:sz w:val="22"/>
+          <w:szCs w:val="22"/>
+        </w:rPr>
+        <w:t xml:space="preserve">Advanced </w:t>
+      </w:r>
+      <w:r>
+        <w:rPr>
+          <w:rFonts w:ascii="Garamond" w:eastAsia="Garamond" w:hAnsi="Garamond" w:cs="Garamond"/>
+          <w:sz w:val="22"/>
+          <w:szCs w:val="22"/>
+        </w:rPr>
+        <w:t xml:space="preserve">Selenium </w:t>
+      </w:r>
+      <w:r>
+        <w:rPr>
+          <w:rFonts w:ascii="Garamond" w:eastAsia="Garamond" w:hAnsi="Garamond" w:cs="Garamond"/>
+          <w:sz w:val="22"/>
+          <w:szCs w:val="22"/>
+        </w:rPr>
+        <w:t>Certification</w:t>
       </w:r>
     </w:p>
     <w:p>
@@ -1634,7 +1714,15 @@
           <w:sz w:val="22"/>
           <w:szCs w:val="22"/>
         </w:rPr>
-        <w:t>Infosys Certified Front-End Developer</w:t>
+        <w:t>Inf</w:t>
+      </w:r>
+      <w:r>
+        <w:rPr>
+          <w:rFonts w:ascii="Garamond" w:eastAsia="Garamond" w:hAnsi="Garamond" w:cs="Garamond"/>
+          <w:sz w:val="22"/>
+          <w:szCs w:val="22"/>
+        </w:rPr>
+        <w:t>osys Certified Python Associate Developer</w:t>
       </w:r>
     </w:p>
     <w:p>
@@ -1658,8 +1746,99 @@
           <w:sz w:val="22"/>
           <w:szCs w:val="22"/>
         </w:rPr>
-        <w:t>Infosys Certified Agile and DevOps Tester</w:t>
-      </w:r>
+        <w:t>Infosys Certified Front-End Developer</w:t>
+      </w:r>
+    </w:p>
+    <w:p>
+      <w:pPr>
+        <w:pStyle w:val="ListParagraph"/>
+        <w:numPr>
+          <w:ilvl w:val="0"/>
+          <w:numId w:val="6"/>
+        </w:numPr>
+        <w:spacing w:before="160" w:line="264" w:lineRule="auto"/>
+        <w:jc w:val="both"/>
+        <w:rPr>
+          <w:rFonts w:ascii="Garamond" w:eastAsia="Garamond" w:hAnsi="Garamond" w:cs="Garamond"/>
+          <w:sz w:val="22"/>
+          <w:szCs w:val="22"/>
+        </w:rPr>
+      </w:pPr>
+      <w:r>
+        <w:rPr>
+          <w:rFonts w:ascii="Garamond" w:eastAsia="Garamond" w:hAnsi="Garamond" w:cs="Garamond"/>
+          <w:sz w:val="22"/>
+          <w:szCs w:val="22"/>
+        </w:rPr>
+        <w:t xml:space="preserve">Infosys Certified DevOps </w:t>
+      </w:r>
+      <w:r>
+        <w:rPr>
+          <w:rFonts w:ascii="Garamond" w:eastAsia="Garamond" w:hAnsi="Garamond" w:cs="Garamond"/>
+          <w:sz w:val="22"/>
+          <w:szCs w:val="22"/>
+        </w:rPr>
+        <w:t>Professional</w:t>
+      </w:r>
+    </w:p>
+    <w:p>
+      <w:pPr>
+        <w:pStyle w:val="ListParagraph"/>
+        <w:numPr>
+          <w:ilvl w:val="0"/>
+          <w:numId w:val="6"/>
+        </w:numPr>
+        <w:spacing w:before="160" w:line="264" w:lineRule="auto"/>
+        <w:jc w:val="both"/>
+        <w:rPr>
+          <w:rFonts w:ascii="Garamond" w:eastAsia="Garamond" w:hAnsi="Garamond" w:cs="Garamond"/>
+          <w:sz w:val="22"/>
+          <w:szCs w:val="22"/>
+        </w:rPr>
+      </w:pPr>
+      <w:r>
+        <w:rPr>
+          <w:rFonts w:ascii="Garamond" w:eastAsia="Garamond" w:hAnsi="Garamond" w:cs="Garamond"/>
+          <w:sz w:val="22"/>
+          <w:szCs w:val="22"/>
+        </w:rPr>
+        <w:t>Infosys Certified Agile Developer Certification</w:t>
+      </w:r>
+    </w:p>
+    <w:p>
+      <w:pPr>
+        <w:pStyle w:val="ListParagraph"/>
+        <w:numPr>
+          <w:ilvl w:val="0"/>
+          <w:numId w:val="6"/>
+        </w:numPr>
+        <w:spacing w:before="160" w:line="264" w:lineRule="auto"/>
+        <w:jc w:val="both"/>
+        <w:rPr>
+          <w:rFonts w:ascii="Garamond" w:eastAsia="Garamond" w:hAnsi="Garamond" w:cs="Garamond"/>
+          <w:sz w:val="22"/>
+          <w:szCs w:val="22"/>
+        </w:rPr>
+      </w:pPr>
+      <w:r>
+        <w:rPr>
+          <w:rFonts w:ascii="Garamond" w:eastAsia="Garamond" w:hAnsi="Garamond" w:cs="Garamond"/>
+          <w:sz w:val="22"/>
+          <w:szCs w:val="22"/>
+        </w:rPr>
+        <w:t>Internship on Front-End Web Application development in ClaySys Technologies – 6 months</w:t>
+      </w:r>
+    </w:p>
+    <w:p>
+      <w:pPr>
+        <w:spacing w:before="160" w:line="264" w:lineRule="auto"/>
+        <w:jc w:val="both"/>
+        <w:rPr>
+          <w:rFonts w:ascii="Garamond" w:eastAsia="Garamond" w:hAnsi="Garamond" w:cs="Garamond"/>
+          <w:sz w:val="22"/>
+          <w:szCs w:val="22"/>
+        </w:rPr>
+      </w:pPr>
     </w:p>
     <w:p>
       <w:pPr>
@@ -1737,6 +1916,26 @@
       <w:r>
         <w:rPr>
           <w:rFonts w:ascii="Garamond" w:eastAsia="Garamond" w:hAnsi="Garamond" w:cs="Garamond"/>
+        </w:rPr>
+        <w:t>Institute – Naipunnya School of Management and Studies</w:t>
+      </w:r>
+    </w:p>
+    <w:p>
+      <w:pPr>
+        <w:numPr>
+          <w:ilvl w:val="0"/>
+          <w:numId w:val="1"/>
+        </w:numPr>
+        <w:tabs>
+          <w:tab w:val="right" w:pos="10800"/>
+        </w:tabs>
+        <w:rPr>
+          <w:rFonts w:ascii="Garamond" w:eastAsia="Garamond" w:hAnsi="Garamond" w:cs="Garamond"/>
+        </w:rPr>
+      </w:pPr>
+      <w:r>
+        <w:rPr>
+          <w:rFonts w:ascii="Garamond" w:eastAsia="Garamond" w:hAnsi="Garamond" w:cs="Garamond"/>
           <w:sz w:val="22"/>
           <w:szCs w:val="22"/>
         </w:rPr>
@@ -1752,6 +1951,9 @@
       </w:r>
     </w:p>
     <w:sectPr>
+      <w:headerReference w:type="default" r:id="rId7"/>
+      <w:footerReference w:type="default" r:id="rId8"/>
+      <w:footerReference w:type="first" r:id="rId9"/>
       <w:type w:val="continuous"/>
       <w:pgSz w:w="12240" w:h="15840"/>
       <w:pgMar w:top="0" w:right="576" w:bottom="0" w:left="576" w:header="0" w:footer="720" w:gutter="0"/>
@@ -1762,7 +1964,7 @@
 </file>
 
 <file path=word/endnotes.xml><?xml version="1.0" encoding="utf-8"?>
-<w:endnotes xmlns:wpc="http://schemas.microsoft.com/office/word/2010/wordprocessingCanvas" xmlns:cx="http://schemas.microsoft.com/office/drawing/2014/chartex" xmlns:cx1="http://schemas.microsoft.com/office/drawing/2015/9/8/chartex" xmlns:cx2="http://schemas.microsoft.com/office/drawing/2015/10/21/chartex" xmlns:cx3="http://schemas.microsoft.com/office/drawing/2016/5/9/chartex" xmlns:cx4="http://schemas.microsoft.com/office/drawing/2016/5/10/chartex" xmlns:cx5="http://schemas.microsoft.com/office/drawing/2016/5/11/chartex" xmlns:cx6="http://schemas.microsoft.com/office/drawing/2016/5/12/chartex" xmlns:cx7="http://schemas.microsoft.com/office/drawing/2016/5/13/chartex" xmlns:cx8="http://schemas.microsoft.com/office/drawing/2016/5/14/chartex" xmlns:mc="http://schemas.openxmlformats.org/markup-compatibility/2006" xmlns:aink="http://schemas.microsoft.com/office/drawing/2016/ink" xmlns:am3d="http://schemas.microsoft.com/office/drawing/2017/model3d" xmlns:o="urn:schemas-microsoft-com:office:office" xmlns:r="http://schemas.openxmlformats.org/officeDocument/2006/relationships" xmlns:m="http://schemas.openxmlformats.org/officeDocument/2006/math" xmlns:v="urn:schemas-microsoft-com:vml" xmlns:wp14="http://schemas.microsoft.com/office/word/2010/wordprocessingDrawing" xmlns:wp="http://schemas.openxmlformats.org/drawingml/2006/wordprocessingDrawing" xmlns:w10="urn:schemas-microsoft-com:office:word" xmlns:w="http://schemas.openxmlformats.org/wordprocessingml/2006/main" xmlns:w14="http://schemas.microsoft.com/office/word/2010/wordml" xmlns:w15="http://schemas.microsoft.com/office/word/2012/wordml" xmlns:w16cid="http://schemas.microsoft.com/office/word/2016/wordml/cid" xmlns:w16se="http://schemas.microsoft.com/office/word/2015/wordml/symex" xmlns:wpg="http://schemas.microsoft.com/office/word/2010/wordprocessingGroup" xmlns:wpi="http://schemas.microsoft.com/office/word/2010/wordprocessingInk" xmlns:wne="http://schemas.microsoft.com/office/word/2006/wordml" xmlns:wps="http://schemas.microsoft.com/office/word/2010/wordprocessingShape" mc:Ignorable="w14 w15 w16se w16cid wp14">
+<w:endnotes xmlns:wpc="http://schemas.microsoft.com/office/word/2010/wordprocessingCanvas" xmlns:cx="http://schemas.microsoft.com/office/drawing/2014/chartex" xmlns:cx1="http://schemas.microsoft.com/office/drawing/2015/9/8/chartex" xmlns:cx2="http://schemas.microsoft.com/office/drawing/2015/10/21/chartex" xmlns:cx3="http://schemas.microsoft.com/office/drawing/2016/5/9/chartex" xmlns:cx4="http://schemas.microsoft.com/office/drawing/2016/5/10/chartex" xmlns:cx5="http://schemas.microsoft.com/office/drawing/2016/5/11/chartex" xmlns:cx6="http://schemas.microsoft.com/office/drawing/2016/5/12/chartex" xmlns:cx7="http://schemas.microsoft.com/office/drawing/2016/5/13/chartex" xmlns:cx8="http://schemas.microsoft.com/office/drawing/2016/5/14/chartex" xmlns:mc="http://schemas.openxmlformats.org/markup-compatibility/2006" xmlns:aink="http://schemas.microsoft.com/office/drawing/2016/ink" xmlns:am3d="http://schemas.microsoft.com/office/drawing/2017/model3d" xmlns:o="urn:schemas-microsoft-com:office:office" xmlns:r="http://schemas.openxmlformats.org/officeDocument/2006/relationships" xmlns:m="http://schemas.openxmlformats.org/officeDocument/2006/math" xmlns:v="urn:schemas-microsoft-com:vml" xmlns:wp14="http://schemas.microsoft.com/office/word/2010/wordprocessingDrawing" xmlns:wp="http://schemas.openxmlformats.org/drawingml/2006/wordprocessingDrawing" xmlns:w10="urn:schemas-microsoft-com:office:word" xmlns:w="http://schemas.openxmlformats.org/wordprocessingml/2006/main" xmlns:w14="http://schemas.microsoft.com/office/word/2010/wordml" xmlns:w15="http://schemas.microsoft.com/office/word/2012/wordml" xmlns:w16cex="http://schemas.microsoft.com/office/word/2018/wordml/cex" xmlns:w16cid="http://schemas.microsoft.com/office/word/2016/wordml/cid" xmlns:w16="http://schemas.microsoft.com/office/word/2018/wordml" xmlns:w16sdtdh="http://schemas.microsoft.com/office/word/2020/wordml/sdtdatahash" xmlns:w16se="http://schemas.microsoft.com/office/word/2015/wordml/symex" xmlns:wpg="http://schemas.microsoft.com/office/word/2010/wordprocessingGroup" xmlns:wpi="http://schemas.microsoft.com/office/word/2010/wordprocessingInk" xmlns:wne="http://schemas.microsoft.com/office/word/2006/wordml" xmlns:wps="http://schemas.microsoft.com/office/word/2010/wordprocessingShape" mc:Ignorable="w14 w15 w16se w16cid w16 w16cex w16sdtdh wp14">
   <w:endnote w:type="separator" w:id="-1">
     <w:p>
       <w:r>
@@ -1781,7 +1983,7 @@
 </file>
 
 <file path=word/footer1.xml><?xml version="1.0" encoding="utf-8"?>
-<w:ftr xmlns:wpc="http://schemas.microsoft.com/office/word/2010/wordprocessingCanvas" xmlns:cx="http://schemas.microsoft.com/office/drawing/2014/chartex" xmlns:cx1="http://schemas.microsoft.com/office/drawing/2015/9/8/chartex" xmlns:cx2="http://schemas.microsoft.com/office/drawing/2015/10/21/chartex" xmlns:cx3="http://schemas.microsoft.com/office/drawing/2016/5/9/chartex" xmlns:cx4="http://schemas.microsoft.com/office/drawing/2016/5/10/chartex" xmlns:cx5="http://schemas.microsoft.com/office/drawing/2016/5/11/chartex" xmlns:cx6="http://schemas.microsoft.com/office/drawing/2016/5/12/chartex" xmlns:cx7="http://schemas.microsoft.com/office/drawing/2016/5/13/chartex" xmlns:cx8="http://schemas.microsoft.com/office/drawing/2016/5/14/chartex" xmlns:mc="http://schemas.openxmlformats.org/markup-compatibility/2006" xmlns:aink="http://schemas.microsoft.com/office/drawing/2016/ink" xmlns:am3d="http://schemas.microsoft.com/office/drawing/2017/model3d" xmlns:o="urn:schemas-microsoft-com:office:office" xmlns:r="http://schemas.openxmlformats.org/officeDocument/2006/relationships" xmlns:m="http://schemas.openxmlformats.org/officeDocument/2006/math" xmlns:v="urn:schemas-microsoft-com:vml" xmlns:wp14="http://schemas.microsoft.com/office/word/2010/wordprocessingDrawing" xmlns:wp="http://schemas.openxmlformats.org/drawingml/2006/wordprocessingDrawing" xmlns:w10="urn:schemas-microsoft-com:office:word" xmlns:w="http://schemas.openxmlformats.org/wordprocessingml/2006/main" xmlns:w14="http://schemas.microsoft.com/office/word/2010/wordml" xmlns:w15="http://schemas.microsoft.com/office/word/2012/wordml" xmlns:w16cid="http://schemas.microsoft.com/office/word/2016/wordml/cid" xmlns:w16se="http://schemas.microsoft.com/office/word/2015/wordml/symex" xmlns:wpg="http://schemas.microsoft.com/office/word/2010/wordprocessingGroup" xmlns:wpi="http://schemas.microsoft.com/office/word/2010/wordprocessingInk" xmlns:wne="http://schemas.microsoft.com/office/word/2006/wordml" xmlns:wps="http://schemas.microsoft.com/office/word/2010/wordprocessingShape" mc:Ignorable="w14 w15 w16se w16cid wp14">
+<w:ftr xmlns:wpc="http://schemas.microsoft.com/office/word/2010/wordprocessingCanvas" xmlns:cx="http://schemas.microsoft.com/office/drawing/2014/chartex" xmlns:cx1="http://schemas.microsoft.com/office/drawing/2015/9/8/chartex" xmlns:cx2="http://schemas.microsoft.com/office/drawing/2015/10/21/chartex" xmlns:cx3="http://schemas.microsoft.com/office/drawing/2016/5/9/chartex" xmlns:cx4="http://schemas.microsoft.com/office/drawing/2016/5/10/chartex" xmlns:cx5="http://schemas.microsoft.com/office/drawing/2016/5/11/chartex" xmlns:cx6="http://schemas.microsoft.com/office/drawing/2016/5/12/chartex" xmlns:cx7="http://schemas.microsoft.com/office/drawing/2016/5/13/chartex" xmlns:cx8="http://schemas.microsoft.com/office/drawing/2016/5/14/chartex" xmlns:mc="http://schemas.openxmlformats.org/markup-compatibility/2006" xmlns:aink="http://schemas.microsoft.com/office/drawing/2016/ink" xmlns:am3d="http://schemas.microsoft.com/office/drawing/2017/model3d" xmlns:o="urn:schemas-microsoft-com:office:office" xmlns:r="http://schemas.openxmlformats.org/officeDocument/2006/relationships" xmlns:m="http://schemas.openxmlformats.org/officeDocument/2006/math" xmlns:v="urn:schemas-microsoft-com:vml" xmlns:wp14="http://schemas.microsoft.com/office/word/2010/wordprocessingDrawing" xmlns:wp="http://schemas.openxmlformats.org/drawingml/2006/wordprocessingDrawing" xmlns:w10="urn:schemas-microsoft-com:office:word" xmlns:w="http://schemas.openxmlformats.org/wordprocessingml/2006/main" xmlns:w14="http://schemas.microsoft.com/office/word/2010/wordml" xmlns:w15="http://schemas.microsoft.com/office/word/2012/wordml" xmlns:w16cex="http://schemas.microsoft.com/office/word/2018/wordml/cex" xmlns:w16cid="http://schemas.microsoft.com/office/word/2016/wordml/cid" xmlns:w16="http://schemas.microsoft.com/office/word/2018/wordml" xmlns:w16sdtdh="http://schemas.microsoft.com/office/word/2020/wordml/sdtdatahash" xmlns:w16se="http://schemas.microsoft.com/office/word/2015/wordml/symex" xmlns:wpg="http://schemas.microsoft.com/office/word/2010/wordprocessingGroup" xmlns:wpi="http://schemas.microsoft.com/office/word/2010/wordprocessingInk" xmlns:wne="http://schemas.microsoft.com/office/word/2006/wordml" xmlns:wps="http://schemas.microsoft.com/office/word/2010/wordprocessingShape" mc:Ignorable="w14 w15 w16se w16cid w16 w16cex w16sdtdh wp14">
   <w:p>
     <w:pPr>
       <w:spacing w:after="720"/>
@@ -1794,7 +1996,7 @@
 </file>
 
 <file path=word/footer2.xml><?xml version="1.0" encoding="utf-8"?>
-<w:ftr xmlns:wpc="http://schemas.microsoft.com/office/word/2010/wordprocessingCanvas" xmlns:cx="http://schemas.microsoft.com/office/drawing/2014/chartex" xmlns:cx1="http://schemas.microsoft.com/office/drawing/2015/9/8/chartex" xmlns:cx2="http://schemas.microsoft.com/office/drawing/2015/10/21/chartex" xmlns:cx3="http://schemas.microsoft.com/office/drawing/2016/5/9/chartex" xmlns:cx4="http://schemas.microsoft.com/office/drawing/2016/5/10/chartex" xmlns:cx5="http://schemas.microsoft.com/office/drawing/2016/5/11/chartex" xmlns:cx6="http://schemas.microsoft.com/office/drawing/2016/5/12/chartex" xmlns:cx7="http://schemas.microsoft.com/office/drawing/2016/5/13/chartex" xmlns:cx8="http://schemas.microsoft.com/office/drawing/2016/5/14/chartex" xmlns:mc="http://schemas.openxmlformats.org/markup-compatibility/2006" xmlns:aink="http://schemas.microsoft.com/office/drawing/2016/ink" xmlns:am3d="http://schemas.microsoft.com/office/drawing/2017/model3d" xmlns:o="urn:schemas-microsoft-com:office:office" xmlns:r="http://schemas.openxmlformats.org/officeDocument/2006/relationships" xmlns:m="http://schemas.openxmlformats.org/officeDocument/2006/math" xmlns:v="urn:schemas-microsoft-com:vml" xmlns:wp14="http://schemas.microsoft.com/office/word/2010/wordprocessingDrawing" xmlns:wp="http://schemas.openxmlformats.org/drawingml/2006/wordprocessingDrawing" xmlns:w10="urn:schemas-microsoft-com:office:word" xmlns:w="http://schemas.openxmlformats.org/wordprocessingml/2006/main" xmlns:w14="http://schemas.microsoft.com/office/word/2010/wordml" xmlns:w15="http://schemas.microsoft.com/office/word/2012/wordml" xmlns:w16cid="http://schemas.microsoft.com/office/word/2016/wordml/cid" xmlns:w16se="http://schemas.microsoft.com/office/word/2015/wordml/symex" xmlns:wpg="http://schemas.microsoft.com/office/word/2010/wordprocessingGroup" xmlns:wpi="http://schemas.microsoft.com/office/word/2010/wordprocessingInk" xmlns:wne="http://schemas.microsoft.com/office/word/2006/wordml" xmlns:wps="http://schemas.microsoft.com/office/word/2010/wordprocessingShape" mc:Ignorable="w14 w15 w16se w16cid wp14">
+<w:ftr xmlns:wpc="http://schemas.microsoft.com/office/word/2010/wordprocessingCanvas" xmlns:cx="http://schemas.microsoft.com/office/drawing/2014/chartex" xmlns:cx1="http://schemas.microsoft.com/office/drawing/2015/9/8/chartex" xmlns:cx2="http://schemas.microsoft.com/office/drawing/2015/10/21/chartex" xmlns:cx3="http://schemas.microsoft.com/office/drawing/2016/5/9/chartex" xmlns:cx4="http://schemas.microsoft.com/office/drawing/2016/5/10/chartex" xmlns:cx5="http://schemas.microsoft.com/office/drawing/2016/5/11/chartex" xmlns:cx6="http://schemas.microsoft.com/office/drawing/2016/5/12/chartex" xmlns:cx7="http://schemas.microsoft.com/office/drawing/2016/5/13/chartex" xmlns:cx8="http://schemas.microsoft.com/office/drawing/2016/5/14/chartex" xmlns:mc="http://schemas.openxmlformats.org/markup-compatibility/2006" xmlns:aink="http://schemas.microsoft.com/office/drawing/2016/ink" xmlns:am3d="http://schemas.microsoft.com/office/drawing/2017/model3d" xmlns:o="urn:schemas-microsoft-com:office:office" xmlns:r="http://schemas.openxmlformats.org/officeDocument/2006/relationships" xmlns:m="http://schemas.openxmlformats.org/officeDocument/2006/math" xmlns:v="urn:schemas-microsoft-com:vml" xmlns:wp14="http://schemas.microsoft.com/office/word/2010/wordprocessingDrawing" xmlns:wp="http://schemas.openxmlformats.org/drawingml/2006/wordprocessingDrawing" xmlns:w10="urn:schemas-microsoft-com:office:word" xmlns:w="http://schemas.openxmlformats.org/wordprocessingml/2006/main" xmlns:w14="http://schemas.microsoft.com/office/word/2010/wordml" xmlns:w15="http://schemas.microsoft.com/office/word/2012/wordml" xmlns:w16cex="http://schemas.microsoft.com/office/word/2018/wordml/cex" xmlns:w16cid="http://schemas.microsoft.com/office/word/2016/wordml/cid" xmlns:w16="http://schemas.microsoft.com/office/word/2018/wordml" xmlns:w16sdtdh="http://schemas.microsoft.com/office/word/2020/wordml/sdtdatahash" xmlns:w16se="http://schemas.microsoft.com/office/word/2015/wordml/symex" xmlns:wpg="http://schemas.microsoft.com/office/word/2010/wordprocessingGroup" xmlns:wpi="http://schemas.microsoft.com/office/word/2010/wordprocessingInk" xmlns:wne="http://schemas.microsoft.com/office/word/2006/wordml" xmlns:wps="http://schemas.microsoft.com/office/word/2010/wordprocessingShape" mc:Ignorable="w14 w15 w16se w16cid w16 w16cex w16sdtdh wp14">
   <w:p>
     <w:pPr>
       <w:jc w:val="center"/>
@@ -1808,7 +2010,7 @@
 </file>
 
 <file path=word/footnotes.xml><?xml version="1.0" encoding="utf-8"?>
-<w:footnotes xmlns:wpc="http://schemas.microsoft.com/office/word/2010/wordprocessingCanvas" xmlns:cx="http://schemas.microsoft.com/office/drawing/2014/chartex" xmlns:cx1="http://schemas.microsoft.com/office/drawing/2015/9/8/chartex" xmlns:cx2="http://schemas.microsoft.com/office/drawing/2015/10/21/chartex" xmlns:cx3="http://schemas.microsoft.com/office/drawing/2016/5/9/chartex" xmlns:cx4="http://schemas.microsoft.com/office/drawing/2016/5/10/chartex" xmlns:cx5="http://schemas.microsoft.com/office/drawing/2016/5/11/chartex" xmlns:cx6="http://schemas.microsoft.com/office/drawing/2016/5/12/chartex" xmlns:cx7="http://schemas.microsoft.com/office/drawing/2016/5/13/chartex" xmlns:cx8="http://schemas.microsoft.com/office/drawing/2016/5/14/chartex" xmlns:mc="http://schemas.openxmlformats.org/markup-compatibility/2006" xmlns:aink="http://schemas.microsoft.com/office/drawing/2016/ink" xmlns:am3d="http://schemas.microsoft.com/office/drawing/2017/model3d" xmlns:o="urn:schemas-microsoft-com:office:office" xmlns:r="http://schemas.openxmlformats.org/officeDocument/2006/relationships" xmlns:m="http://schemas.openxmlformats.org/officeDocument/2006/math" xmlns:v="urn:schemas-microsoft-com:vml" xmlns:wp14="http://schemas.microsoft.com/office/word/2010/wordprocessingDrawing" xmlns:wp="http://schemas.openxmlformats.org/drawingml/2006/wordprocessingDrawing" xmlns:w10="urn:schemas-microsoft-com:office:word" xmlns:w="http://schemas.openxmlformats.org/wordprocessingml/2006/main" xmlns:w14="http://schemas.microsoft.com/office/word/2010/wordml" xmlns:w15="http://schemas.microsoft.com/office/word/2012/wordml" xmlns:w16cid="http://schemas.microsoft.com/office/word/2016/wordml/cid" xmlns:w16se="http://schemas.microsoft.com/office/word/2015/wordml/symex" xmlns:wpg="http://schemas.microsoft.com/office/word/2010/wordprocessingGroup" xmlns:wpi="http://schemas.microsoft.com/office/word/2010/wordprocessingInk" xmlns:wne="http://schemas.microsoft.com/office/word/2006/wordml" xmlns:wps="http://schemas.microsoft.com/office/word/2010/wordprocessingShape" mc:Ignorable="w14 w15 w16se w16cid wp14">
+<w:footnotes xmlns:wpc="http://schemas.microsoft.com/office/word/2010/wordprocessingCanvas" xmlns:cx="http://schemas.microsoft.com/office/drawing/2014/chartex" xmlns:cx1="http://schemas.microsoft.com/office/drawing/2015/9/8/chartex" xmlns:cx2="http://schemas.microsoft.com/office/drawing/2015/10/21/chartex" xmlns:cx3="http://schemas.microsoft.com/office/drawing/2016/5/9/chartex" xmlns:cx4="http://schemas.microsoft.com/office/drawing/2016/5/10/chartex" xmlns:cx5="http://schemas.microsoft.com/office/drawing/2016/5/11/chartex" xmlns:cx6="http://schemas.microsoft.com/office/drawing/2016/5/12/chartex" xmlns:cx7="http://schemas.microsoft.com/office/drawing/2016/5/13/chartex" xmlns:cx8="http://schemas.microsoft.com/office/drawing/2016/5/14/chartex" xmlns:mc="http://schemas.openxmlformats.org/markup-compatibility/2006" xmlns:aink="http://schemas.microsoft.com/office/drawing/2016/ink" xmlns:am3d="http://schemas.microsoft.com/office/drawing/2017/model3d" xmlns:o="urn:schemas-microsoft-com:office:office" xmlns:r="http://schemas.openxmlformats.org/officeDocument/2006/relationships" xmlns:m="http://schemas.openxmlformats.org/officeDocument/2006/math" xmlns:v="urn:schemas-microsoft-com:vml" xmlns:wp14="http://schemas.microsoft.com/office/word/2010/wordprocessingDrawing" xmlns:wp="http://schemas.openxmlformats.org/drawingml/2006/wordprocessingDrawing" xmlns:w10="urn:schemas-microsoft-com:office:word" xmlns:w="http://schemas.openxmlformats.org/wordprocessingml/2006/main" xmlns:w14="http://schemas.microsoft.com/office/word/2010/wordml" xmlns:w15="http://schemas.microsoft.com/office/word/2012/wordml" xmlns:w16cex="http://schemas.microsoft.com/office/word/2018/wordml/cex" xmlns:w16cid="http://schemas.microsoft.com/office/word/2016/wordml/cid" xmlns:w16="http://schemas.microsoft.com/office/word/2018/wordml" xmlns:w16sdtdh="http://schemas.microsoft.com/office/word/2020/wordml/sdtdatahash" xmlns:w16se="http://schemas.microsoft.com/office/word/2015/wordml/symex" xmlns:wpg="http://schemas.microsoft.com/office/word/2010/wordprocessingGroup" xmlns:wpi="http://schemas.microsoft.com/office/word/2010/wordprocessingInk" xmlns:wne="http://schemas.microsoft.com/office/word/2006/wordml" xmlns:wps="http://schemas.microsoft.com/office/word/2010/wordprocessingShape" mc:Ignorable="w14 w15 w16se w16cid w16 w16cex w16sdtdh wp14">
   <w:footnote w:type="separator" w:id="-1">
     <w:p>
       <w:r>
@@ -1827,7 +2029,7 @@
 </file>
 
 <file path=word/header1.xml><?xml version="1.0" encoding="utf-8"?>
-<w:hdr xmlns:wpc="http://schemas.microsoft.com/office/word/2010/wordprocessingCanvas" xmlns:cx="http://schemas.microsoft.com/office/drawing/2014/chartex" xmlns:cx1="http://schemas.microsoft.com/office/drawing/2015/9/8/chartex" xmlns:cx2="http://schemas.microsoft.com/office/drawing/2015/10/21/chartex" xmlns:cx3="http://schemas.microsoft.com/office/drawing/2016/5/9/chartex" xmlns:cx4="http://schemas.microsoft.com/office/drawing/2016/5/10/chartex" xmlns:cx5="http://schemas.microsoft.com/office/drawing/2016/5/11/chartex" xmlns:cx6="http://schemas.microsoft.com/office/drawing/2016/5/12/chartex" xmlns:cx7="http://schemas.microsoft.com/office/drawing/2016/5/13/chartex" xmlns:cx8="http://schemas.microsoft.com/office/drawing/2016/5/14/chartex" xmlns:mc="http://schemas.openxmlformats.org/markup-compatibility/2006" xmlns:aink="http://schemas.microsoft.com/office/drawing/2016/ink" xmlns:am3d="http://schemas.microsoft.com/office/drawing/2017/model3d" xmlns:o="urn:schemas-microsoft-com:office:office" xmlns:r="http://schemas.openxmlformats.org/officeDocument/2006/relationships" xmlns:m="http://schemas.openxmlformats.org/officeDocument/2006/math" xmlns:v="urn:schemas-microsoft-com:vml" xmlns:wp14="http://schemas.microsoft.com/office/word/2010/wordprocessingDrawing" xmlns:wp="http://schemas.openxmlformats.org/drawingml/2006/wordprocessingDrawing" xmlns:w10="urn:schemas-microsoft-com:office:word" xmlns:w="http://schemas.openxmlformats.org/wordprocessingml/2006/main" xmlns:w14="http://schemas.microsoft.com/office/word/2010/wordml" xmlns:w15="http://schemas.microsoft.com/office/word/2012/wordml" xmlns:w16cid="http://schemas.microsoft.com/office/word/2016/wordml/cid" xmlns:w16se="http://schemas.microsoft.com/office/word/2015/wordml/symex" xmlns:wpg="http://schemas.microsoft.com/office/word/2010/wordprocessingGroup" xmlns:wpi="http://schemas.microsoft.com/office/word/2010/wordprocessingInk" xmlns:wne="http://schemas.microsoft.com/office/word/2006/wordml" xmlns:wps="http://schemas.microsoft.com/office/word/2010/wordprocessingShape" mc:Ignorable="w14 w15 w16se w16cid wp14">
+<w:hdr xmlns:wpc="http://schemas.microsoft.com/office/word/2010/wordprocessingCanvas" xmlns:cx="http://schemas.microsoft.com/office/drawing/2014/chartex" xmlns:cx1="http://schemas.microsoft.com/office/drawing/2015/9/8/chartex" xmlns:cx2="http://schemas.microsoft.com/office/drawing/2015/10/21/chartex" xmlns:cx3="http://schemas.microsoft.com/office/drawing/2016/5/9/chartex" xmlns:cx4="http://schemas.microsoft.com/office/drawing/2016/5/10/chartex" xmlns:cx5="http://schemas.microsoft.com/office/drawing/2016/5/11/chartex" xmlns:cx6="http://schemas.microsoft.com/office/drawing/2016/5/12/chartex" xmlns:cx7="http://schemas.microsoft.com/office/drawing/2016/5/13/chartex" xmlns:cx8="http://schemas.microsoft.com/office/drawing/2016/5/14/chartex" xmlns:mc="http://schemas.openxmlformats.org/markup-compatibility/2006" xmlns:aink="http://schemas.microsoft.com/office/drawing/2016/ink" xmlns:am3d="http://schemas.microsoft.com/office/drawing/2017/model3d" xmlns:o="urn:schemas-microsoft-com:office:office" xmlns:r="http://schemas.openxmlformats.org/officeDocument/2006/relationships" xmlns:m="http://schemas.openxmlformats.org/officeDocument/2006/math" xmlns:v="urn:schemas-microsoft-com:vml" xmlns:wp14="http://schemas.microsoft.com/office/word/2010/wordprocessingDrawing" xmlns:wp="http://schemas.openxmlformats.org/drawingml/2006/wordprocessingDrawing" xmlns:w10="urn:schemas-microsoft-com:office:word" xmlns:w="http://schemas.openxmlformats.org/wordprocessingml/2006/main" xmlns:w14="http://schemas.microsoft.com/office/word/2010/wordml" xmlns:w15="http://schemas.microsoft.com/office/word/2012/wordml" xmlns:w16cex="http://schemas.microsoft.com/office/word/2018/wordml/cex" xmlns:w16cid="http://schemas.microsoft.com/office/word/2016/wordml/cid" xmlns:w16="http://schemas.microsoft.com/office/word/2018/wordml" xmlns:w16sdtdh="http://schemas.microsoft.com/office/word/2020/wordml/sdtdatahash" xmlns:w16se="http://schemas.microsoft.com/office/word/2015/wordml/symex" xmlns:wpg="http://schemas.microsoft.com/office/word/2010/wordprocessingGroup" xmlns:wpi="http://schemas.microsoft.com/office/word/2010/wordprocessingInk" xmlns:wne="http://schemas.microsoft.com/office/word/2006/wordml" xmlns:wps="http://schemas.microsoft.com/office/word/2010/wordprocessingShape" mc:Ignorable="w14 w15 w16se w16cid w16 w16cex w16sdtdh wp14">
   <w:p>
     <w:pPr>
       <w:spacing w:before="720" w:after="240"/>
@@ -1840,7 +2042,7 @@
 </file>
 
 <file path=word/numbering.xml><?xml version="1.0" encoding="utf-8"?>
-<w:numbering xmlns:wpc="http://schemas.microsoft.com/office/word/2010/wordprocessingCanvas" xmlns:cx="http://schemas.microsoft.com/office/drawing/2014/chartex" xmlns:cx1="http://schemas.microsoft.com/office/drawing/2015/9/8/chartex" xmlns:cx2="http://schemas.microsoft.com/office/drawing/2015/10/21/chartex" xmlns:cx3="http://schemas.microsoft.com/office/drawing/2016/5/9/chartex" xmlns:cx4="http://schemas.microsoft.com/office/drawing/2016/5/10/chartex" xmlns:cx5="http://schemas.microsoft.com/office/drawing/2016/5/11/chartex" xmlns:cx6="http://schemas.microsoft.com/office/drawing/2016/5/12/chartex" xmlns:cx7="http://schemas.microsoft.com/office/drawing/2016/5/13/chartex" xmlns:cx8="http://schemas.microsoft.com/office/drawing/2016/5/14/chartex" xmlns:mc="http://schemas.openxmlformats.org/markup-compatibility/2006" xmlns:aink="http://schemas.microsoft.com/office/drawing/2016/ink" xmlns:am3d="http://schemas.microsoft.com/office/drawing/2017/model3d" xmlns:o="urn:schemas-microsoft-com:office:office" xmlns:r="http://schemas.openxmlformats.org/officeDocument/2006/relationships" xmlns:m="http://schemas.openxmlformats.org/officeDocument/2006/math" xmlns:v="urn:schemas-microsoft-com:vml" xmlns:wp14="http://schemas.microsoft.com/office/word/2010/wordprocessingDrawing" xmlns:wp="http://schemas.openxmlformats.org/drawingml/2006/wordprocessingDrawing" xmlns:w10="urn:schemas-microsoft-com:office:word" xmlns:w="http://schemas.openxmlformats.org/wordprocessingml/2006/main" xmlns:w14="http://schemas.microsoft.com/office/word/2010/wordml" xmlns:w15="http://schemas.microsoft.com/office/word/2012/wordml" xmlns:w16cid="http://schemas.microsoft.com/office/word/2016/wordml/cid" xmlns:w16se="http://schemas.microsoft.com/office/word/2015/wordml/symex" xmlns:wpg="http://schemas.microsoft.com/office/word/2010/wordprocessingGroup" xmlns:wpi="http://schemas.microsoft.com/office/word/2010/wordprocessingInk" xmlns:wne="http://schemas.microsoft.com/office/word/2006/wordml" xmlns:wps="http://schemas.microsoft.com/office/word/2010/wordprocessingShape" mc:Ignorable="w14 w15 w16se w16cid wp14">
+<w:numbering xmlns:wpc="http://schemas.microsoft.com/office/word/2010/wordprocessingCanvas" xmlns:cx="http://schemas.microsoft.com/office/drawing/2014/chartex" xmlns:cx1="http://schemas.microsoft.com/office/drawing/2015/9/8/chartex" xmlns:cx2="http://schemas.microsoft.com/office/drawing/2015/10/21/chartex" xmlns:cx3="http://schemas.microsoft.com/office/drawing/2016/5/9/chartex" xmlns:cx4="http://schemas.microsoft.com/office/drawing/2016/5/10/chartex" xmlns:cx5="http://schemas.microsoft.com/office/drawing/2016/5/11/chartex" xmlns:cx6="http://schemas.microsoft.com/office/drawing/2016/5/12/chartex" xmlns:cx7="http://schemas.microsoft.com/office/drawing/2016/5/13/chartex" xmlns:cx8="http://schemas.microsoft.com/office/drawing/2016/5/14/chartex" xmlns:mc="http://schemas.openxmlformats.org/markup-compatibility/2006" xmlns:aink="http://schemas.microsoft.com/office/drawing/2016/ink" xmlns:am3d="http://schemas.microsoft.com/office/drawing/2017/model3d" xmlns:o="urn:schemas-microsoft-com:office:office" xmlns:r="http://schemas.openxmlformats.org/officeDocument/2006/relationships" xmlns:m="http://schemas.openxmlformats.org/officeDocument/2006/math" xmlns:v="urn:schemas-microsoft-com:vml" xmlns:wp14="http://schemas.microsoft.com/office/word/2010/wordprocessingDrawing" xmlns:wp="http://schemas.openxmlformats.org/drawingml/2006/wordprocessingDrawing" xmlns:w10="urn:schemas-microsoft-com:office:word" xmlns:w="http://schemas.openxmlformats.org/wordprocessingml/2006/main" xmlns:w14="http://schemas.microsoft.com/office/word/2010/wordml" xmlns:w15="http://schemas.microsoft.com/office/word/2012/wordml" xmlns:w16cex="http://schemas.microsoft.com/office/word/2018/wordml/cex" xmlns:w16cid="http://schemas.microsoft.com/office/word/2016/wordml/cid" xmlns:w16="http://schemas.microsoft.com/office/word/2018/wordml" xmlns:w16sdtdh="http://schemas.microsoft.com/office/word/2020/wordml/sdtdatahash" xmlns:w16se="http://schemas.microsoft.com/office/word/2015/wordml/symex" xmlns:wpg="http://schemas.microsoft.com/office/word/2010/wordprocessingGroup" xmlns:wpi="http://schemas.microsoft.com/office/word/2010/wordprocessingInk" xmlns:wne="http://schemas.microsoft.com/office/word/2006/wordml" xmlns:wps="http://schemas.microsoft.com/office/word/2010/wordprocessingShape" mc:Ignorable="w14 w15 w16se w16cid w16 w16cex w16sdtdh wp14">
   <w:abstractNum w:abstractNumId="0" w15:restartNumberingAfterBreak="0">
     <w:nsid w:val="1280596B"/>
     <w:multiLevelType w:val="multilevel"/>
@@ -2563,7 +2765,7 @@
 </file>
 
 <file path=word/styles.xml><?xml version="1.0" encoding="utf-8"?>
-<w:styles xmlns:mc="http://schemas.openxmlformats.org/markup-compatibility/2006" xmlns:r="http://schemas.openxmlformats.org/officeDocument/2006/relationships" xmlns:w="http://schemas.openxmlformats.org/wordprocessingml/2006/main" xmlns:w14="http://schemas.microsoft.com/office/word/2010/wordml" xmlns:w15="http://schemas.microsoft.com/office/word/2012/wordml" xmlns:w16cid="http://schemas.microsoft.com/office/word/2016/wordml/cid" xmlns:w16se="http://schemas.microsoft.com/office/word/2015/wordml/symex" mc:Ignorable="w14 w15 w16se w16cid">
+<w:styles xmlns:mc="http://schemas.openxmlformats.org/markup-compatibility/2006" xmlns:r="http://schemas.openxmlformats.org/officeDocument/2006/relationships" xmlns:w="http://schemas.openxmlformats.org/wordprocessingml/2006/main" xmlns:w14="http://schemas.microsoft.com/office/word/2010/wordml" xmlns:w15="http://schemas.microsoft.com/office/word/2012/wordml" xmlns:w16cex="http://schemas.microsoft.com/office/word/2018/wordml/cex" xmlns:w16cid="http://schemas.microsoft.com/office/word/2016/wordml/cid" xmlns:w16="http://schemas.microsoft.com/office/word/2018/wordml" xmlns:w16sdtdh="http://schemas.microsoft.com/office/word/2020/wordml/sdtdatahash" xmlns:w16se="http://schemas.microsoft.com/office/word/2015/wordml/symex" mc:Ignorable="w14 w15 w16se w16cid w16 w16cex w16sdtdh">
   <w:docDefaults>
     <w:rPrDefault>
       <w:rPr>
@@ -2574,7 +2776,7 @@
     </w:rPrDefault>
     <w:pPrDefault/>
   </w:docDefaults>
-  <w:latentStyles w:defLockedState="0" w:defUIPriority="99" w:defSemiHidden="0" w:defUnhideWhenUsed="0" w:defQFormat="0" w:count="375">
+  <w:latentStyles w:defLockedState="0" w:defUIPriority="99" w:defSemiHidden="0" w:defUnhideWhenUsed="0" w:defQFormat="0" w:count="376">
     <w:lsdException w:name="Normal" w:uiPriority="0" w:qFormat="1"/>
     <w:lsdException w:name="heading 1" w:uiPriority="9" w:qFormat="1"/>
     <w:lsdException w:name="heading 2" w:semiHidden="1" w:uiPriority="9" w:unhideWhenUsed="1" w:qFormat="1"/>
@@ -2680,7 +2882,6 @@
     <w:lsdException w:name="HTML Sample" w:semiHidden="1" w:unhideWhenUsed="1"/>
     <w:lsdException w:name="HTML Typewriter" w:semiHidden="1" w:unhideWhenUsed="1"/>
     <w:lsdException w:name="HTML Variable" w:semiHidden="1" w:unhideWhenUsed="1"/>
-    <w:lsdException w:name="Normal Table" w:semiHidden="1" w:unhideWhenUsed="1"/>
     <w:lsdException w:name="annotation subject" w:semiHidden="1" w:unhideWhenUsed="1"/>
     <w:lsdException w:name="No List" w:semiHidden="1" w:unhideWhenUsed="1"/>
     <w:lsdException w:name="Outline List 1" w:semiHidden="1" w:unhideWhenUsed="1"/>
@@ -2727,10 +2928,8 @@
     <w:lsdException w:name="Table Subtle 2" w:semiHidden="1" w:unhideWhenUsed="1"/>
     <w:lsdException w:name="Table Web 1" w:semiHidden="1" w:unhideWhenUsed="1"/>
     <w:lsdException w:name="Table Web 2" w:semiHidden="1" w:unhideWhenUsed="1"/>
-    <w:lsdException w:name="Table Web 3" w:semiHidden="1" w:unhideWhenUsed="1"/>
     <w:lsdException w:name="Balloon Text" w:semiHidden="1" w:unhideWhenUsed="1"/>
     <w:lsdException w:name="Table Grid" w:uiPriority="39"/>
-    <w:lsdException w:name="Table Theme" w:semiHidden="1" w:unhideWhenUsed="1"/>
     <w:lsdException w:name="Placeholder Text" w:semiHidden="1"/>
     <w:lsdException w:name="No Spacing" w:uiPriority="1" w:qFormat="1"/>
     <w:lsdException w:name="Light Shading" w:uiPriority="60"/>
@@ -2950,11 +3149,12 @@
     <w:lsdException w:name="Smart Hyperlink" w:semiHidden="1" w:unhideWhenUsed="1"/>
     <w:lsdException w:name="Hashtag" w:semiHidden="1" w:unhideWhenUsed="1"/>
     <w:lsdException w:name="Unresolved Mention" w:semiHidden="1" w:unhideWhenUsed="1"/>
+    <w:lsdException w:name="Smart Link" w:semiHidden="1" w:unhideWhenUsed="1"/>
   </w:latentStyles>
   <w:style w:type="paragraph" w:default="1" w:styleId="Normal">
     <w:name w:val="Normal"/>
     <w:qFormat/>
-    <w:rsid w:val="00C345D0"/>
+    <w:rsid w:val="00865870"/>
   </w:style>
   <w:style w:type="paragraph" w:styleId="Heading1">
     <w:name w:val="heading 1"/>
@@ -3075,7 +3275,6 @@
   <w:style w:type="character" w:default="1" w:styleId="DefaultParagraphFont">
     <w:name w:val="Default Paragraph Font"/>
     <w:uiPriority w:val="1"/>
-    <w:semiHidden/>
     <w:unhideWhenUsed/>
   </w:style>
   <w:style w:type="table" w:default="1" w:styleId="TableNormal">

</xml_diff>